<commit_message>
add(init design doc tp3)
</commit_message>
<xml_diff>
--- a/Design.docx
+++ b/Design.docx
@@ -8,20 +8,50 @@
         <w:rPr>
           <w:rFonts w:ascii="Times New Roman" w:hAnsi="Times New Roman" w:cs="Times New Roman"/>
           <w:b/>
-          <w:sz w:val="44"/>
-          <w:szCs w:val="44"/>
-        </w:rPr>
-      </w:pPr>
+          <w:sz w:val="56"/>
+          <w:szCs w:val="56"/>
+        </w:rPr>
+      </w:pPr>
+      <w:r>
+        <w:rPr>
+          <w:rFonts w:ascii="Times New Roman" w:hAnsi="Times New Roman" w:cs="Times New Roman"/>
+          <w:b/>
+          <w:sz w:val="56"/>
+          <w:szCs w:val="56"/>
+        </w:rPr>
+        <w:br/>
+      </w:r>
       <w:proofErr w:type="spellStart"/>
       <w:r>
+        <w:rPr>
+          <w:rFonts w:ascii="Times New Roman" w:hAnsi="Times New Roman" w:cs="Times New Roman"/>
+          <w:b/>
+          <w:sz w:val="56"/>
+          <w:szCs w:val="56"/>
+        </w:rPr>
+        <w:t>UB</w:t>
+      </w:r>
+      <w:r>
+        <w:rPr>
+          <w:rFonts w:ascii="Times New Roman" w:hAnsi="Times New Roman" w:cs="Times New Roman"/>
+          <w:b/>
+          <w:sz w:val="56"/>
+          <w:szCs w:val="56"/>
+        </w:rPr>
+        <w:t>eat</w:t>
+      </w:r>
+      <w:proofErr w:type="spellEnd"/>
+    </w:p>
+    <w:p>
+      <w:pPr>
+        <w:jc w:val="center"/>
         <w:rPr>
           <w:rFonts w:ascii="Times New Roman" w:hAnsi="Times New Roman" w:cs="Times New Roman"/>
           <w:b/>
           <w:sz w:val="44"/>
           <w:szCs w:val="44"/>
         </w:rPr>
-        <w:t>UB</w:t>
-      </w:r>
+      </w:pPr>
       <w:r>
         <w:rPr>
           <w:rFonts w:ascii="Times New Roman" w:hAnsi="Times New Roman" w:cs="Times New Roman"/>
@@ -29,9 +59,8 @@
           <w:sz w:val="44"/>
           <w:szCs w:val="44"/>
         </w:rPr>
-        <w:t>eat</w:t>
-      </w:r>
-      <w:proofErr w:type="spellEnd"/>
+        <w:br/>
+      </w:r>
     </w:p>
     <w:p>
       <w:pPr>
@@ -43,30 +72,590 @@
           <w:szCs w:val="44"/>
         </w:rPr>
       </w:pPr>
-    </w:p>
-    <w:p>
-      <w:pPr>
-        <w:pStyle w:val="ListParagraph"/>
+      <w:r>
+        <w:rPr>
+          <w:rFonts w:ascii="Times New Roman" w:hAnsi="Times New Roman" w:cs="Times New Roman"/>
+          <w:noProof/>
+          <w:sz w:val="44"/>
+          <w:szCs w:val="44"/>
+        </w:rPr>
+        <w:drawing>
+          <wp:inline distT="0" distB="0" distL="0" distR="0" wp14:anchorId="293213CE" wp14:editId="3F849D95">
+            <wp:extent cx="4251960" cy="3009900"/>
+            <wp:effectExtent l="0" t="0" r="0" b="0"/>
+            <wp:docPr id="1" name="Image 1"/>
+            <wp:cNvGraphicFramePr>
+              <a:graphicFrameLocks xmlns:a="http://schemas.openxmlformats.org/drawingml/2006/main" noChangeAspect="1"/>
+            </wp:cNvGraphicFramePr>
+            <a:graphic xmlns:a="http://schemas.openxmlformats.org/drawingml/2006/main">
+              <a:graphicData uri="http://schemas.openxmlformats.org/drawingml/2006/picture">
+                <pic:pic xmlns:pic="http://schemas.openxmlformats.org/drawingml/2006/picture">
+                  <pic:nvPicPr>
+                    <pic:cNvPr id="0" name="Picture 1"/>
+                    <pic:cNvPicPr>
+                      <a:picLocks noChangeAspect="1" noChangeArrowheads="1"/>
+                    </pic:cNvPicPr>
+                  </pic:nvPicPr>
+                  <pic:blipFill>
+                    <a:blip r:embed="rId7">
+                      <a:extLst>
+                        <a:ext uri="{28A0092B-C50C-407E-A947-70E740481C1C}">
+                          <a14:useLocalDpi xmlns:a14="http://schemas.microsoft.com/office/drawing/2010/main" val="0"/>
+                        </a:ext>
+                      </a:extLst>
+                    </a:blip>
+                    <a:srcRect/>
+                    <a:stretch>
+                      <a:fillRect/>
+                    </a:stretch>
+                  </pic:blipFill>
+                  <pic:spPr bwMode="auto">
+                    <a:xfrm>
+                      <a:off x="0" y="0"/>
+                      <a:ext cx="4251960" cy="3009900"/>
+                    </a:xfrm>
+                    <a:prstGeom prst="rect">
+                      <a:avLst/>
+                    </a:prstGeom>
+                    <a:noFill/>
+                    <a:ln>
+                      <a:noFill/>
+                    </a:ln>
+                  </pic:spPr>
+                </pic:pic>
+              </a:graphicData>
+            </a:graphic>
+          </wp:inline>
+        </w:drawing>
+      </w:r>
+    </w:p>
+    <w:p>
+      <w:pPr>
+        <w:rPr>
+          <w:rFonts w:ascii="Times New Roman" w:hAnsi="Times New Roman" w:cs="Times New Roman"/>
+          <w:b/>
+          <w:sz w:val="28"/>
+          <w:szCs w:val="28"/>
+        </w:rPr>
+      </w:pPr>
+    </w:p>
+    <w:p>
+      <w:pPr>
+        <w:rPr>
+          <w:rFonts w:ascii="Times New Roman" w:hAnsi="Times New Roman" w:cs="Times New Roman"/>
+          <w:b/>
+          <w:sz w:val="28"/>
+          <w:szCs w:val="28"/>
+        </w:rPr>
+      </w:pPr>
+    </w:p>
+    <w:p>
+      <w:pPr>
+        <w:rPr>
+          <w:rFonts w:ascii="Times New Roman" w:hAnsi="Times New Roman" w:cs="Times New Roman"/>
+          <w:b/>
+          <w:sz w:val="28"/>
+          <w:szCs w:val="28"/>
+        </w:rPr>
+      </w:pPr>
+    </w:p>
+    <w:p>
+      <w:pPr>
+        <w:rPr>
+          <w:rFonts w:ascii="Times New Roman" w:hAnsi="Times New Roman" w:cs="Times New Roman"/>
+          <w:b/>
+          <w:sz w:val="28"/>
+          <w:szCs w:val="28"/>
+        </w:rPr>
+      </w:pPr>
+      <w:r>
+        <w:rPr>
+          <w:rFonts w:ascii="Times New Roman" w:hAnsi="Times New Roman" w:cs="Times New Roman"/>
+          <w:b/>
+          <w:sz w:val="28"/>
+          <w:szCs w:val="28"/>
+        </w:rPr>
+        <w:t xml:space="preserve">Réalisé dans le cadre du cours : </w:t>
+      </w:r>
+    </w:p>
+    <w:p>
+      <w:pPr>
+        <w:rPr>
+          <w:rFonts w:ascii="Times New Roman" w:hAnsi="Times New Roman" w:cs="Times New Roman"/>
+          <w:sz w:val="26"/>
+          <w:szCs w:val="26"/>
+        </w:rPr>
+      </w:pPr>
+      <w:r>
+        <w:rPr>
+          <w:rFonts w:ascii="Times New Roman" w:hAnsi="Times New Roman" w:cs="Times New Roman"/>
+          <w:sz w:val="26"/>
+          <w:szCs w:val="26"/>
+        </w:rPr>
+        <w:t>Développement d'applications Web</w:t>
+      </w:r>
+      <w:r>
+        <w:rPr>
+          <w:rFonts w:ascii="Times New Roman" w:hAnsi="Times New Roman" w:cs="Times New Roman"/>
+          <w:sz w:val="26"/>
+          <w:szCs w:val="26"/>
+        </w:rPr>
+        <w:t xml:space="preserve">, </w:t>
+      </w:r>
+      <w:r>
+        <w:rPr>
+          <w:rFonts w:ascii="Times New Roman" w:hAnsi="Times New Roman" w:cs="Times New Roman"/>
+          <w:sz w:val="26"/>
+          <w:szCs w:val="26"/>
+        </w:rPr>
+        <w:t>GLO-3102</w:t>
+      </w:r>
+    </w:p>
+    <w:p>
+      <w:pPr>
+        <w:rPr>
+          <w:rFonts w:ascii="Times New Roman" w:hAnsi="Times New Roman" w:cs="Times New Roman"/>
+          <w:b/>
+          <w:sz w:val="28"/>
+          <w:szCs w:val="28"/>
+        </w:rPr>
+      </w:pPr>
+    </w:p>
+    <w:p>
+      <w:pPr>
+        <w:rPr>
+          <w:rFonts w:ascii="Times New Roman" w:hAnsi="Times New Roman" w:cs="Times New Roman"/>
+          <w:b/>
+          <w:sz w:val="28"/>
+          <w:szCs w:val="28"/>
+        </w:rPr>
+      </w:pPr>
+      <w:r>
+        <w:rPr>
+          <w:rFonts w:ascii="Times New Roman" w:hAnsi="Times New Roman" w:cs="Times New Roman"/>
+          <w:b/>
+          <w:sz w:val="28"/>
+          <w:szCs w:val="28"/>
+        </w:rPr>
+        <w:t>Rapport présenté à :</w:t>
+      </w:r>
+    </w:p>
+    <w:p>
+      <w:pPr>
+        <w:rPr>
+          <w:rFonts w:ascii="Times New Roman" w:hAnsi="Times New Roman" w:cs="Times New Roman"/>
+          <w:sz w:val="26"/>
+          <w:szCs w:val="26"/>
+        </w:rPr>
+      </w:pPr>
+      <w:r>
+        <w:rPr>
+          <w:rFonts w:ascii="Times New Roman" w:hAnsi="Times New Roman" w:cs="Times New Roman"/>
+          <w:sz w:val="26"/>
+          <w:szCs w:val="26"/>
+        </w:rPr>
+        <w:t xml:space="preserve">Nos enseignants, </w:t>
+      </w:r>
+      <w:r>
+        <w:rPr>
+          <w:rFonts w:ascii="Times New Roman" w:hAnsi="Times New Roman" w:cs="Times New Roman"/>
+          <w:sz w:val="26"/>
+          <w:szCs w:val="26"/>
+        </w:rPr>
+        <w:t>Vincent Séguin</w:t>
+      </w:r>
+      <w:r>
+        <w:rPr>
+          <w:rFonts w:ascii="Times New Roman" w:hAnsi="Times New Roman" w:cs="Times New Roman"/>
+          <w:sz w:val="26"/>
+          <w:szCs w:val="26"/>
+        </w:rPr>
+        <w:t xml:space="preserve"> et </w:t>
+      </w:r>
+      <w:r>
+        <w:rPr>
+          <w:rFonts w:ascii="Times New Roman" w:hAnsi="Times New Roman" w:cs="Times New Roman"/>
+          <w:sz w:val="26"/>
+          <w:szCs w:val="26"/>
+        </w:rPr>
+        <w:t>William Fortin</w:t>
+      </w:r>
+      <w:r>
+        <w:rPr>
+          <w:rFonts w:ascii="Times New Roman" w:hAnsi="Times New Roman" w:cs="Times New Roman"/>
+          <w:sz w:val="26"/>
+          <w:szCs w:val="26"/>
+        </w:rPr>
+        <w:cr/>
+      </w:r>
+    </w:p>
+    <w:p>
+      <w:pPr>
+        <w:rPr>
+          <w:rFonts w:ascii="Times New Roman" w:hAnsi="Times New Roman" w:cs="Times New Roman"/>
+          <w:b/>
+          <w:sz w:val="28"/>
+          <w:szCs w:val="28"/>
+        </w:rPr>
+      </w:pPr>
+      <w:r>
+        <w:rPr>
+          <w:rFonts w:ascii="Times New Roman" w:hAnsi="Times New Roman" w:cs="Times New Roman"/>
+          <w:b/>
+          <w:sz w:val="28"/>
+          <w:szCs w:val="28"/>
+        </w:rPr>
+        <w:t>Remis le :</w:t>
+      </w:r>
+    </w:p>
+    <w:p>
+      <w:pPr>
+        <w:rPr>
+          <w:rFonts w:ascii="Times New Roman" w:hAnsi="Times New Roman" w:cs="Times New Roman"/>
+          <w:sz w:val="26"/>
+          <w:szCs w:val="26"/>
+        </w:rPr>
+      </w:pPr>
+      <w:r>
+        <w:rPr>
+          <w:rFonts w:ascii="Times New Roman" w:hAnsi="Times New Roman" w:cs="Times New Roman"/>
+          <w:sz w:val="26"/>
+          <w:szCs w:val="26"/>
+        </w:rPr>
+        <w:t>9 décembre 2018</w:t>
+      </w:r>
+    </w:p>
+    <w:p>
+      <w:pPr>
+        <w:rPr>
+          <w:rFonts w:ascii="Times New Roman" w:hAnsi="Times New Roman" w:cs="Times New Roman"/>
+          <w:sz w:val="44"/>
+          <w:szCs w:val="44"/>
+        </w:rPr>
+      </w:pPr>
+      <w:r>
+        <w:rPr>
+          <w:rFonts w:ascii="Times New Roman" w:hAnsi="Times New Roman" w:cs="Times New Roman"/>
+          <w:sz w:val="44"/>
+          <w:szCs w:val="44"/>
+        </w:rPr>
+        <w:br w:type="page"/>
+      </w:r>
+    </w:p>
+    <w:p>
+      <w:pPr>
+        <w:rPr>
+          <w:rFonts w:ascii="Times New Roman" w:hAnsi="Times New Roman" w:cs="Times New Roman"/>
+          <w:b/>
+          <w:sz w:val="44"/>
+          <w:szCs w:val="44"/>
+        </w:rPr>
+      </w:pPr>
+    </w:p>
+    <w:p>
+      <w:pPr>
+        <w:rPr>
+          <w:rFonts w:ascii="Times New Roman" w:hAnsi="Times New Roman" w:cs="Times New Roman"/>
+          <w:b/>
+          <w:sz w:val="48"/>
+          <w:szCs w:val="48"/>
+        </w:rPr>
+      </w:pPr>
+      <w:r>
+        <w:rPr>
+          <w:rFonts w:ascii="Times New Roman" w:hAnsi="Times New Roman" w:cs="Times New Roman"/>
+          <w:b/>
+          <w:sz w:val="48"/>
+          <w:szCs w:val="48"/>
+        </w:rPr>
+        <w:t>Sommaire</w:t>
+      </w:r>
+    </w:p>
+    <w:p>
+      <w:pPr>
+        <w:rPr>
+          <w:rFonts w:ascii="Times New Roman" w:hAnsi="Times New Roman" w:cs="Times New Roman"/>
+          <w:b/>
+          <w:sz w:val="44"/>
+          <w:szCs w:val="44"/>
+        </w:rPr>
+      </w:pPr>
+    </w:p>
+    <w:p>
+      <w:pPr>
+        <w:pStyle w:val="Paragraphedeliste"/>
         <w:numPr>
           <w:ilvl w:val="0"/>
-          <w:numId w:val="1"/>
+          <w:numId w:val="17"/>
         </w:numPr>
         <w:rPr>
           <w:rFonts w:ascii="Times New Roman" w:hAnsi="Times New Roman" w:cs="Times New Roman"/>
+          <w:color w:val="262626" w:themeColor="text1" w:themeTint="D9"/>
+          <w:sz w:val="40"/>
+          <w:szCs w:val="44"/>
+        </w:rPr>
+      </w:pPr>
+      <w:hyperlink w:anchor="_Installation" w:history="1">
+        <w:r>
+          <w:rPr>
+            <w:rStyle w:val="Lienhypertexte"/>
+            <w:rFonts w:ascii="Times New Roman" w:hAnsi="Times New Roman" w:cs="Times New Roman"/>
+            <w:color w:val="262626" w:themeColor="text1" w:themeTint="D9"/>
+            <w:sz w:val="40"/>
+            <w:szCs w:val="44"/>
+            <w:u w:val="none"/>
+          </w:rPr>
+          <w:t>Installation</w:t>
+        </w:r>
+      </w:hyperlink>
+      <w:r>
+        <w:rPr>
+          <w:rFonts w:ascii="Times New Roman" w:hAnsi="Times New Roman" w:cs="Times New Roman"/>
+          <w:color w:val="262626" w:themeColor="text1" w:themeTint="D9"/>
+          <w:sz w:val="40"/>
+          <w:szCs w:val="44"/>
+        </w:rPr>
+        <w:br/>
+      </w:r>
+    </w:p>
+    <w:p>
+      <w:pPr>
+        <w:pStyle w:val="Paragraphedeliste"/>
+        <w:numPr>
+          <w:ilvl w:val="0"/>
+          <w:numId w:val="17"/>
+        </w:numPr>
+        <w:rPr>
+          <w:rFonts w:ascii="Times New Roman" w:hAnsi="Times New Roman" w:cs="Times New Roman"/>
+          <w:color w:val="262626" w:themeColor="text1" w:themeTint="D9"/>
+          <w:sz w:val="40"/>
+          <w:szCs w:val="44"/>
+        </w:rPr>
+      </w:pPr>
+      <w:hyperlink w:anchor="_Exécution" w:history="1">
+        <w:r>
+          <w:rPr>
+            <w:rStyle w:val="Lienhypertexte"/>
+            <w:rFonts w:ascii="Times New Roman" w:hAnsi="Times New Roman" w:cs="Times New Roman"/>
+            <w:color w:val="262626" w:themeColor="text1" w:themeTint="D9"/>
+            <w:sz w:val="40"/>
+            <w:szCs w:val="44"/>
+            <w:u w:val="none"/>
+          </w:rPr>
+          <w:t>Exécution</w:t>
+        </w:r>
+      </w:hyperlink>
+      <w:r>
+        <w:rPr>
+          <w:rFonts w:ascii="Times New Roman" w:hAnsi="Times New Roman" w:cs="Times New Roman"/>
+          <w:color w:val="262626" w:themeColor="text1" w:themeTint="D9"/>
+          <w:sz w:val="40"/>
+          <w:szCs w:val="44"/>
+        </w:rPr>
+        <w:br/>
+      </w:r>
+    </w:p>
+    <w:p>
+      <w:pPr>
+        <w:pStyle w:val="Paragraphedeliste"/>
+        <w:numPr>
+          <w:ilvl w:val="0"/>
+          <w:numId w:val="17"/>
+        </w:numPr>
+        <w:rPr>
+          <w:rFonts w:ascii="Times New Roman" w:hAnsi="Times New Roman" w:cs="Times New Roman"/>
+          <w:color w:val="262626" w:themeColor="text1" w:themeTint="D9"/>
+          <w:sz w:val="40"/>
+          <w:szCs w:val="44"/>
+        </w:rPr>
+      </w:pPr>
+      <w:hyperlink w:anchor="_Fonctionnement" w:history="1">
+        <w:r>
+          <w:rPr>
+            <w:rStyle w:val="Lienhypertexte"/>
+            <w:rFonts w:ascii="Times New Roman" w:hAnsi="Times New Roman" w:cs="Times New Roman"/>
+            <w:color w:val="262626" w:themeColor="text1" w:themeTint="D9"/>
+            <w:sz w:val="40"/>
+            <w:szCs w:val="44"/>
+            <w:u w:val="none"/>
+          </w:rPr>
+          <w:t>Fonctionnement</w:t>
+        </w:r>
+      </w:hyperlink>
+      <w:r>
+        <w:rPr>
+          <w:rFonts w:ascii="Times New Roman" w:hAnsi="Times New Roman" w:cs="Times New Roman"/>
+          <w:color w:val="262626" w:themeColor="text1" w:themeTint="D9"/>
+          <w:sz w:val="40"/>
+          <w:szCs w:val="44"/>
+        </w:rPr>
+        <w:br/>
+      </w:r>
+    </w:p>
+    <w:p>
+      <w:pPr>
+        <w:pStyle w:val="Paragraphedeliste"/>
+        <w:numPr>
+          <w:ilvl w:val="0"/>
+          <w:numId w:val="17"/>
+        </w:numPr>
+        <w:rPr>
+          <w:rFonts w:ascii="Times New Roman" w:hAnsi="Times New Roman" w:cs="Times New Roman"/>
+          <w:color w:val="262626" w:themeColor="text1" w:themeTint="D9"/>
+          <w:sz w:val="40"/>
+          <w:szCs w:val="44"/>
+        </w:rPr>
+      </w:pPr>
+      <w:hyperlink w:anchor="_Routes" w:history="1">
+        <w:r>
+          <w:rPr>
+            <w:rStyle w:val="Lienhypertexte"/>
+            <w:rFonts w:ascii="Times New Roman" w:hAnsi="Times New Roman" w:cs="Times New Roman"/>
+            <w:color w:val="262626" w:themeColor="text1" w:themeTint="D9"/>
+            <w:sz w:val="40"/>
+            <w:szCs w:val="44"/>
+            <w:u w:val="none"/>
+          </w:rPr>
+          <w:t>Routes</w:t>
+        </w:r>
+      </w:hyperlink>
+      <w:r>
+        <w:rPr>
+          <w:rFonts w:ascii="Times New Roman" w:hAnsi="Times New Roman" w:cs="Times New Roman"/>
+          <w:color w:val="262626" w:themeColor="text1" w:themeTint="D9"/>
+          <w:sz w:val="40"/>
+          <w:szCs w:val="44"/>
+        </w:rPr>
+        <w:br/>
+      </w:r>
+    </w:p>
+    <w:p>
+      <w:pPr>
+        <w:pStyle w:val="Paragraphedeliste"/>
+        <w:numPr>
+          <w:ilvl w:val="0"/>
+          <w:numId w:val="17"/>
+        </w:numPr>
+        <w:rPr>
+          <w:rFonts w:ascii="Times New Roman" w:hAnsi="Times New Roman" w:cs="Times New Roman"/>
+          <w:color w:val="262626" w:themeColor="text1" w:themeTint="D9"/>
+          <w:sz w:val="40"/>
+          <w:szCs w:val="44"/>
+        </w:rPr>
+      </w:pPr>
+      <w:hyperlink w:anchor="_Architecture" w:history="1">
+        <w:r>
+          <w:rPr>
+            <w:rStyle w:val="Lienhypertexte"/>
+            <w:rFonts w:ascii="Times New Roman" w:hAnsi="Times New Roman" w:cs="Times New Roman"/>
+            <w:color w:val="262626" w:themeColor="text1" w:themeTint="D9"/>
+            <w:sz w:val="40"/>
+            <w:szCs w:val="44"/>
+            <w:u w:val="none"/>
+          </w:rPr>
+          <w:t>Architecture</w:t>
+        </w:r>
+      </w:hyperlink>
+      <w:r>
+        <w:rPr>
+          <w:rFonts w:ascii="Times New Roman" w:hAnsi="Times New Roman" w:cs="Times New Roman"/>
+          <w:color w:val="262626" w:themeColor="text1" w:themeTint="D9"/>
+          <w:sz w:val="40"/>
+          <w:szCs w:val="44"/>
+        </w:rPr>
+        <w:br/>
+      </w:r>
+    </w:p>
+    <w:p>
+      <w:pPr>
+        <w:pStyle w:val="Paragraphedeliste"/>
+        <w:numPr>
+          <w:ilvl w:val="0"/>
+          <w:numId w:val="17"/>
+        </w:numPr>
+        <w:rPr>
+          <w:rFonts w:ascii="Times New Roman" w:hAnsi="Times New Roman" w:cs="Times New Roman"/>
+          <w:color w:val="262626" w:themeColor="text1" w:themeTint="D9"/>
+          <w:sz w:val="40"/>
+          <w:szCs w:val="44"/>
+        </w:rPr>
+      </w:pPr>
+      <w:hyperlink w:anchor="_Développeurs" w:history="1">
+        <w:r>
+          <w:rPr>
+            <w:rStyle w:val="Lienhypertexte"/>
+            <w:rFonts w:ascii="Times New Roman" w:hAnsi="Times New Roman" w:cs="Times New Roman"/>
+            <w:color w:val="262626" w:themeColor="text1" w:themeTint="D9"/>
+            <w:sz w:val="40"/>
+            <w:szCs w:val="44"/>
+            <w:u w:val="none"/>
+          </w:rPr>
+          <w:t>Développeurs</w:t>
+        </w:r>
+      </w:hyperlink>
+    </w:p>
+    <w:p>
+      <w:pPr>
+        <w:rPr>
+          <w:rFonts w:ascii="Times New Roman" w:hAnsi="Times New Roman" w:cs="Times New Roman"/>
           <w:b/>
-          <w:sz w:val="36"/>
-          <w:szCs w:val="36"/>
+          <w:sz w:val="44"/>
+          <w:szCs w:val="44"/>
         </w:rPr>
       </w:pPr>
       <w:r>
         <w:rPr>
           <w:rFonts w:ascii="Times New Roman" w:hAnsi="Times New Roman" w:cs="Times New Roman"/>
           <w:b/>
-          <w:sz w:val="36"/>
-          <w:szCs w:val="36"/>
+          <w:sz w:val="44"/>
+          <w:szCs w:val="44"/>
+        </w:rPr>
+        <w:br w:type="page"/>
+      </w:r>
+    </w:p>
+    <w:p>
+      <w:pPr>
+        <w:rPr>
+          <w:rFonts w:ascii="Times New Roman" w:hAnsi="Times New Roman" w:cs="Times New Roman"/>
+          <w:b/>
+          <w:sz w:val="44"/>
+          <w:szCs w:val="44"/>
+        </w:rPr>
+      </w:pPr>
+    </w:p>
+    <w:p>
+      <w:pPr>
+        <w:pStyle w:val="Titre1"/>
+        <w:numPr>
+          <w:ilvl w:val="0"/>
+          <w:numId w:val="19"/>
+        </w:numPr>
+        <w:rPr>
+          <w:rFonts w:ascii="Times New Roman" w:hAnsi="Times New Roman" w:cs="Times New Roman"/>
+          <w:sz w:val="40"/>
+          <w:szCs w:val="40"/>
+        </w:rPr>
+      </w:pPr>
+      <w:bookmarkStart w:id="0" w:name="_Installation"/>
+      <w:bookmarkEnd w:id="0"/>
+      <w:r>
+        <w:rPr>
+          <w:rFonts w:ascii="Times New Roman" w:hAnsi="Times New Roman" w:cs="Times New Roman"/>
+          <w:sz w:val="40"/>
+          <w:szCs w:val="40"/>
         </w:rPr>
         <w:t>Installation</w:t>
       </w:r>
+    </w:p>
+    <w:p>
+      <w:pPr>
+        <w:pStyle w:val="Default"/>
+        <w:rPr>
+          <w:rFonts w:ascii="Times New Roman" w:hAnsi="Times New Roman" w:cs="Times New Roman"/>
+        </w:rPr>
+      </w:pPr>
+      <w:bookmarkStart w:id="1" w:name="_GoBack"/>
+      <w:bookmarkEnd w:id="1"/>
     </w:p>
     <w:p>
       <w:pPr>
@@ -91,13 +680,6 @@
       <w:r>
         <w:rPr>
           <w:rFonts w:ascii="Times New Roman" w:hAnsi="Times New Roman" w:cs="Times New Roman"/>
-          <w:lang w:val="en-US"/>
-        </w:rPr>
-        <w:t xml:space="preserve"> </w:t>
-      </w:r>
-      <w:r>
-        <w:rPr>
-          <w:rFonts w:ascii="Times New Roman" w:hAnsi="Times New Roman" w:cs="Times New Roman"/>
           <w:b/>
           <w:bCs/>
           <w:sz w:val="28"/>
@@ -128,15 +710,18 @@
           <w:lang w:val="en-US"/>
         </w:rPr>
       </w:pPr>
-      <w:r>
-        <w:rPr>
-          <w:rFonts w:ascii="Times New Roman" w:hAnsi="Times New Roman" w:cs="Times New Roman"/>
-          <w:sz w:val="22"/>
-          <w:szCs w:val="22"/>
-          <w:lang w:val="en-US"/>
-        </w:rPr>
-        <w:t xml:space="preserve">https://nodejs.org/en/download/ </w:t>
-      </w:r>
+      <w:hyperlink r:id="rId8" w:history="1">
+        <w:r>
+          <w:rPr>
+            <w:rStyle w:val="Lienhypertexte"/>
+            <w:rFonts w:ascii="Times New Roman" w:hAnsi="Times New Roman" w:cs="Times New Roman"/>
+            <w:sz w:val="22"/>
+            <w:szCs w:val="22"/>
+            <w:lang w:val="en-US"/>
+          </w:rPr>
+          <w:t>https://nodejs.org/en/download/</w:t>
+        </w:r>
+      </w:hyperlink>
     </w:p>
     <w:p>
       <w:pPr>
@@ -234,6 +819,17 @@
         <w:pStyle w:val="Default"/>
         <w:rPr>
           <w:rFonts w:ascii="Times New Roman" w:hAnsi="Times New Roman" w:cs="Times New Roman"/>
+          <w:sz w:val="22"/>
+          <w:szCs w:val="22"/>
+        </w:rPr>
+      </w:pPr>
+    </w:p>
+    <w:p>
+      <w:pPr>
+        <w:pStyle w:val="Default"/>
+        <w:rPr>
+          <w:rFonts w:ascii="Times New Roman" w:hAnsi="Times New Roman" w:cs="Times New Roman"/>
+          <w:b/>
           <w:sz w:val="28"/>
           <w:szCs w:val="28"/>
         </w:rPr>
@@ -246,7 +842,7 @@
           <w:sz w:val="28"/>
           <w:szCs w:val="28"/>
         </w:rPr>
-        <w:t xml:space="preserve">Mac OS </w:t>
+        <w:t>Mac OS</w:t>
       </w:r>
     </w:p>
     <w:p>
@@ -268,14 +864,17 @@
           <w:szCs w:val="22"/>
         </w:rPr>
       </w:pPr>
-      <w:r>
-        <w:rPr>
-          <w:rFonts w:ascii="Times New Roman" w:hAnsi="Times New Roman" w:cs="Times New Roman"/>
-          <w:sz w:val="22"/>
-          <w:szCs w:val="22"/>
-        </w:rPr>
-        <w:t xml:space="preserve">https://nodejs.org/en/download/ </w:t>
-      </w:r>
+      <w:hyperlink r:id="rId9" w:history="1">
+        <w:r>
+          <w:rPr>
+            <w:rStyle w:val="Lienhypertexte"/>
+            <w:rFonts w:ascii="Times New Roman" w:hAnsi="Times New Roman" w:cs="Times New Roman"/>
+            <w:sz w:val="22"/>
+            <w:szCs w:val="22"/>
+          </w:rPr>
+          <w:t>https://nodejs.org/en/download/</w:t>
+        </w:r>
+      </w:hyperlink>
     </w:p>
     <w:p>
       <w:pPr>
@@ -372,6 +971,16 @@
         <w:pStyle w:val="Default"/>
         <w:rPr>
           <w:rFonts w:ascii="Times New Roman" w:hAnsi="Times New Roman" w:cs="Times New Roman"/>
+          <w:sz w:val="22"/>
+          <w:szCs w:val="22"/>
+        </w:rPr>
+      </w:pPr>
+    </w:p>
+    <w:p>
+      <w:pPr>
+        <w:pStyle w:val="Default"/>
+        <w:rPr>
+          <w:rFonts w:ascii="Times New Roman" w:hAnsi="Times New Roman" w:cs="Times New Roman"/>
           <w:b/>
           <w:bCs/>
           <w:sz w:val="28"/>
@@ -386,7 +995,7 @@
           <w:sz w:val="28"/>
           <w:szCs w:val="28"/>
         </w:rPr>
-        <w:t xml:space="preserve">Linux </w:t>
+        <w:t>Linux</w:t>
       </w:r>
     </w:p>
     <w:p>
@@ -449,25 +1058,7 @@
           <w:sz w:val="22"/>
           <w:szCs w:val="22"/>
         </w:rPr>
-        <w:t xml:space="preserve"> </w:t>
-      </w:r>
-      <w:proofErr w:type="spellStart"/>
-      <w:r>
-        <w:rPr>
-          <w:rFonts w:ascii="Times New Roman" w:hAnsi="Times New Roman" w:cs="Times New Roman"/>
-          <w:sz w:val="22"/>
-          <w:szCs w:val="22"/>
-        </w:rPr>
-        <w:t>apt-get</w:t>
-      </w:r>
-      <w:proofErr w:type="spellEnd"/>
-      <w:r>
-        <w:rPr>
-          <w:rFonts w:ascii="Times New Roman" w:hAnsi="Times New Roman" w:cs="Times New Roman"/>
-          <w:sz w:val="22"/>
-          <w:szCs w:val="22"/>
-        </w:rPr>
-        <w:t xml:space="preserve"> update </w:t>
+        <w:t xml:space="preserve"> apt-get update </w:t>
       </w:r>
     </w:p>
     <w:p>
@@ -682,8 +1273,35 @@
         <w:spacing w:after="0" w:line="240" w:lineRule="auto"/>
         <w:rPr>
           <w:rFonts w:ascii="Times New Roman" w:hAnsi="Times New Roman" w:cs="Times New Roman"/>
-        </w:rPr>
-      </w:pPr>
+          <w:color w:val="000000"/>
+          <w:sz w:val="24"/>
+          <w:szCs w:val="24"/>
+        </w:rPr>
+      </w:pPr>
+    </w:p>
+    <w:p>
+      <w:pPr>
+        <w:pStyle w:val="Titre1"/>
+        <w:numPr>
+          <w:ilvl w:val="0"/>
+          <w:numId w:val="19"/>
+        </w:numPr>
+        <w:rPr>
+          <w:rFonts w:ascii="Times New Roman" w:hAnsi="Times New Roman" w:cs="Times New Roman"/>
+          <w:sz w:val="40"/>
+          <w:szCs w:val="40"/>
+        </w:rPr>
+      </w:pPr>
+      <w:bookmarkStart w:id="2" w:name="_Exécution"/>
+      <w:bookmarkEnd w:id="2"/>
+      <w:r>
+        <w:rPr>
+          <w:rFonts w:ascii="Times New Roman" w:hAnsi="Times New Roman" w:cs="Times New Roman"/>
+          <w:sz w:val="40"/>
+          <w:szCs w:val="40"/>
+        </w:rPr>
+        <w:t xml:space="preserve">Exécution </w:t>
+      </w:r>
     </w:p>
     <w:p>
       <w:pPr>
@@ -694,79 +1312,33 @@
         <w:rPr>
           <w:rFonts w:ascii="Times New Roman" w:hAnsi="Times New Roman" w:cs="Times New Roman"/>
           <w:color w:val="000000"/>
-          <w:sz w:val="24"/>
-          <w:szCs w:val="24"/>
-        </w:rPr>
-      </w:pPr>
-    </w:p>
-    <w:p>
-      <w:pPr>
-        <w:pStyle w:val="ListParagraph"/>
-        <w:numPr>
-          <w:ilvl w:val="0"/>
-          <w:numId w:val="1"/>
-        </w:numPr>
+          <w:sz w:val="36"/>
+          <w:szCs w:val="36"/>
+        </w:rPr>
+      </w:pPr>
+    </w:p>
+    <w:p>
+      <w:pPr>
         <w:autoSpaceDE w:val="0"/>
         <w:autoSpaceDN w:val="0"/>
         <w:adjustRightInd w:val="0"/>
         <w:spacing w:after="0" w:line="240" w:lineRule="auto"/>
         <w:rPr>
           <w:rFonts w:ascii="Times New Roman" w:hAnsi="Times New Roman" w:cs="Times New Roman"/>
-          <w:b/>
-          <w:bCs/>
           <w:color w:val="000000"/>
-          <w:sz w:val="36"/>
-          <w:szCs w:val="36"/>
-        </w:rPr>
-      </w:pPr>
-      <w:r>
-        <w:rPr>
-          <w:rFonts w:ascii="Times New Roman" w:hAnsi="Times New Roman" w:cs="Times New Roman"/>
-          <w:b/>
-          <w:bCs/>
+        </w:rPr>
+      </w:pPr>
+      <w:r>
+        <w:rPr>
+          <w:rFonts w:ascii="Times New Roman" w:hAnsi="Times New Roman" w:cs="Times New Roman"/>
           <w:color w:val="000000"/>
-          <w:sz w:val="36"/>
-          <w:szCs w:val="36"/>
-        </w:rPr>
-        <w:t xml:space="preserve">Exécution </w:t>
-      </w:r>
-    </w:p>
-    <w:p>
-      <w:pPr>
-        <w:autoSpaceDE w:val="0"/>
-        <w:autoSpaceDN w:val="0"/>
-        <w:adjustRightInd w:val="0"/>
-        <w:spacing w:after="0" w:line="240" w:lineRule="auto"/>
-        <w:rPr>
-          <w:rFonts w:ascii="Times New Roman" w:hAnsi="Times New Roman" w:cs="Times New Roman"/>
-          <w:color w:val="000000"/>
-          <w:sz w:val="36"/>
-          <w:szCs w:val="36"/>
-        </w:rPr>
-      </w:pPr>
-    </w:p>
-    <w:p>
-      <w:pPr>
-        <w:autoSpaceDE w:val="0"/>
-        <w:autoSpaceDN w:val="0"/>
-        <w:adjustRightInd w:val="0"/>
-        <w:spacing w:after="0" w:line="240" w:lineRule="auto"/>
-        <w:rPr>
-          <w:rFonts w:ascii="Times New Roman" w:hAnsi="Times New Roman" w:cs="Times New Roman"/>
-          <w:color w:val="000000"/>
-        </w:rPr>
-      </w:pPr>
-      <w:r>
-        <w:rPr>
-          <w:rFonts w:ascii="Times New Roman" w:hAnsi="Times New Roman" w:cs="Times New Roman"/>
-          <w:color w:val="000000"/>
         </w:rPr>
         <w:t xml:space="preserve">Ouvrir un terminal à la racine du projet ubeat et exécuter la commande suivante : </w:t>
       </w:r>
     </w:p>
     <w:p>
       <w:pPr>
-        <w:pStyle w:val="ListParagraph"/>
+        <w:pStyle w:val="Paragraphedeliste"/>
         <w:numPr>
           <w:ilvl w:val="0"/>
           <w:numId w:val="12"/>
@@ -796,23 +1368,7 @@
           <w:rFonts w:ascii="Times New Roman" w:hAnsi="Times New Roman" w:cs="Times New Roman"/>
           <w:color w:val="000000"/>
         </w:rPr>
-        <w:t xml:space="preserve"> </w:t>
-      </w:r>
-      <w:proofErr w:type="spellStart"/>
-      <w:r>
-        <w:rPr>
-          <w:rFonts w:ascii="Times New Roman" w:hAnsi="Times New Roman" w:cs="Times New Roman"/>
-          <w:color w:val="000000"/>
-        </w:rPr>
-        <w:t>start</w:t>
-      </w:r>
-      <w:proofErr w:type="spellEnd"/>
-      <w:r>
-        <w:rPr>
-          <w:rFonts w:ascii="Times New Roman" w:hAnsi="Times New Roman" w:cs="Times New Roman"/>
-          <w:color w:val="000000"/>
-        </w:rPr>
-        <w:t xml:space="preserve"> </w:t>
+        <w:t xml:space="preserve"> start </w:t>
       </w:r>
     </w:p>
     <w:p>
@@ -848,7 +1404,7 @@
     </w:p>
     <w:p>
       <w:pPr>
-        <w:pStyle w:val="ListParagraph"/>
+        <w:pStyle w:val="Paragraphedeliste"/>
         <w:numPr>
           <w:ilvl w:val="0"/>
           <w:numId w:val="12"/>
@@ -872,11 +1428,70 @@
     </w:p>
     <w:p>
       <w:pPr>
+        <w:jc w:val="both"/>
+        <w:rPr>
+          <w:rFonts w:ascii="Times New Roman" w:hAnsi="Times New Roman" w:cs="Times New Roman"/>
+        </w:rPr>
+      </w:pPr>
+    </w:p>
+    <w:p>
+      <w:pPr>
+        <w:jc w:val="both"/>
+        <w:rPr>
+          <w:rFonts w:ascii="Times New Roman" w:hAnsi="Times New Roman" w:cs="Times New Roman"/>
+        </w:rPr>
+      </w:pPr>
+    </w:p>
+    <w:p>
+      <w:pPr>
+        <w:rPr>
+          <w:rFonts w:ascii="Times New Roman" w:hAnsi="Times New Roman" w:cs="Times New Roman"/>
+          <w:b/>
+          <w:sz w:val="36"/>
+          <w:szCs w:val="36"/>
+        </w:rPr>
+      </w:pPr>
+      <w:r>
+        <w:rPr>
+          <w:rFonts w:ascii="Times New Roman" w:hAnsi="Times New Roman" w:cs="Times New Roman"/>
+          <w:b/>
+          <w:sz w:val="36"/>
+          <w:szCs w:val="36"/>
+        </w:rPr>
+        <w:br w:type="page"/>
+      </w:r>
+    </w:p>
+    <w:p>
+      <w:pPr>
+        <w:pStyle w:val="Titre1"/>
+        <w:numPr>
+          <w:ilvl w:val="0"/>
+          <w:numId w:val="19"/>
+        </w:numPr>
+        <w:rPr>
+          <w:rFonts w:ascii="Times New Roman" w:hAnsi="Times New Roman" w:cs="Times New Roman"/>
+          <w:sz w:val="40"/>
+          <w:szCs w:val="40"/>
+        </w:rPr>
+      </w:pPr>
+      <w:bookmarkStart w:id="3" w:name="_Fonctionnement"/>
+      <w:bookmarkEnd w:id="3"/>
+      <w:r>
+        <w:rPr>
+          <w:rFonts w:ascii="Times New Roman" w:hAnsi="Times New Roman" w:cs="Times New Roman"/>
+          <w:sz w:val="40"/>
+          <w:szCs w:val="40"/>
+        </w:rPr>
+        <w:lastRenderedPageBreak/>
+        <w:t>Fonctionnement</w:t>
+      </w:r>
+    </w:p>
+    <w:p>
+      <w:pPr>
         <w:autoSpaceDE w:val="0"/>
         <w:autoSpaceDN w:val="0"/>
         <w:adjustRightInd w:val="0"/>
         <w:spacing w:after="0" w:line="240" w:lineRule="auto"/>
-        <w:ind w:left="360"/>
         <w:rPr>
           <w:rFonts w:ascii="Times New Roman" w:hAnsi="Times New Roman" w:cs="Times New Roman"/>
           <w:color w:val="000000"/>
@@ -892,14 +1507,51 @@
         <w:rPr>
           <w:rFonts w:ascii="Times New Roman" w:hAnsi="Times New Roman" w:cs="Times New Roman"/>
           <w:color w:val="000000"/>
+          <w:sz w:val="24"/>
+          <w:szCs w:val="24"/>
         </w:rPr>
       </w:pPr>
       <w:r>
         <w:rPr>
           <w:rFonts w:ascii="Times New Roman" w:hAnsi="Times New Roman" w:cs="Times New Roman"/>
           <w:color w:val="000000"/>
-        </w:rPr>
-        <w:t>Sur la page d’accueil, l’utilisateur peux accéder aux artistes et aux albums en cliquant sur l’image ou le nom de l’artiste.</w:t>
+          <w:sz w:val="24"/>
+          <w:szCs w:val="24"/>
+        </w:rPr>
+        <w:t xml:space="preserve">Sur la page album, l’utilisateur pourra ajouter une musique à sa playlist via le bouton « + », ou toute les musiques de l’album via le bouton « </w:t>
+      </w:r>
+      <w:proofErr w:type="spellStart"/>
+      <w:r>
+        <w:rPr>
+          <w:rFonts w:ascii="Times New Roman" w:hAnsi="Times New Roman" w:cs="Times New Roman"/>
+          <w:b/>
+          <w:bCs/>
+          <w:color w:val="000000"/>
+          <w:sz w:val="24"/>
+          <w:szCs w:val="24"/>
+        </w:rPr>
+        <w:t>Add</w:t>
+      </w:r>
+      <w:proofErr w:type="spellEnd"/>
+      <w:r>
+        <w:rPr>
+          <w:rFonts w:ascii="Times New Roman" w:hAnsi="Times New Roman" w:cs="Times New Roman"/>
+          <w:b/>
+          <w:bCs/>
+          <w:color w:val="000000"/>
+          <w:sz w:val="24"/>
+          <w:szCs w:val="24"/>
+        </w:rPr>
+        <w:t xml:space="preserve"> full album in playlist » </w:t>
+      </w:r>
+      <w:r>
+        <w:rPr>
+          <w:rFonts w:ascii="Times New Roman" w:hAnsi="Times New Roman" w:cs="Times New Roman"/>
+          <w:color w:val="000000"/>
+          <w:sz w:val="24"/>
+          <w:szCs w:val="24"/>
+        </w:rPr>
+        <w:t>en bas de la page.</w:t>
       </w:r>
     </w:p>
     <w:p>
@@ -911,6 +1563,8 @@
         <w:rPr>
           <w:rFonts w:ascii="Times New Roman" w:hAnsi="Times New Roman" w:cs="Times New Roman"/>
           <w:color w:val="000000"/>
+          <w:sz w:val="24"/>
+          <w:szCs w:val="24"/>
         </w:rPr>
       </w:pPr>
     </w:p>
@@ -923,14 +1577,38 @@
         <w:rPr>
           <w:rFonts w:ascii="Times New Roman" w:hAnsi="Times New Roman" w:cs="Times New Roman"/>
           <w:color w:val="000000"/>
+          <w:sz w:val="24"/>
+          <w:szCs w:val="24"/>
         </w:rPr>
       </w:pPr>
       <w:r>
         <w:rPr>
           <w:rFonts w:ascii="Times New Roman" w:hAnsi="Times New Roman" w:cs="Times New Roman"/>
           <w:color w:val="000000"/>
-        </w:rPr>
-        <w:t>Sur la page artiste, l’utilisateur aura le choix entre tous les albums de l’artiste. Il devra cliquer sur une image pour accéder à l’album spécifique.</w:t>
+          <w:sz w:val="24"/>
+          <w:szCs w:val="24"/>
+        </w:rPr>
+        <w:t xml:space="preserve">Une modale s’ouvrira et il devra choisir entre les playlists proposées. S’il n’y a pas de playlist, rien ne s’affichera. De plus, l’utilisateur pourra lire une musique via le bouton « </w:t>
+      </w:r>
+      <w:proofErr w:type="spellStart"/>
+      <w:r>
+        <w:rPr>
+          <w:rFonts w:ascii="Times New Roman" w:hAnsi="Times New Roman" w:cs="Times New Roman"/>
+          <w:color w:val="000000"/>
+          <w:sz w:val="24"/>
+          <w:szCs w:val="24"/>
+        </w:rPr>
+        <w:t>play</w:t>
+      </w:r>
+      <w:proofErr w:type="spellEnd"/>
+      <w:r>
+        <w:rPr>
+          <w:rFonts w:ascii="Times New Roman" w:hAnsi="Times New Roman" w:cs="Times New Roman"/>
+          <w:color w:val="000000"/>
+          <w:sz w:val="24"/>
+          <w:szCs w:val="24"/>
+        </w:rPr>
+        <w:t xml:space="preserve"> » afin de lancer un extrait de la musique.</w:t>
       </w:r>
     </w:p>
     <w:p>
@@ -942,6 +1620,8 @@
         <w:rPr>
           <w:rFonts w:ascii="Times New Roman" w:hAnsi="Times New Roman" w:cs="Times New Roman"/>
           <w:color w:val="000000"/>
+          <w:sz w:val="24"/>
+          <w:szCs w:val="24"/>
         </w:rPr>
       </w:pPr>
     </w:p>
@@ -954,996 +1634,113 @@
         <w:rPr>
           <w:rFonts w:ascii="Times New Roman" w:hAnsi="Times New Roman" w:cs="Times New Roman"/>
           <w:color w:val="000000"/>
+          <w:sz w:val="24"/>
+          <w:szCs w:val="24"/>
         </w:rPr>
       </w:pPr>
       <w:r>
         <w:rPr>
           <w:rFonts w:ascii="Times New Roman" w:hAnsi="Times New Roman" w:cs="Times New Roman"/>
           <w:color w:val="000000"/>
-        </w:rPr>
-        <w:lastRenderedPageBreak/>
-        <w:t xml:space="preserve">Sur la page album, l’utilisateur pourra ajouter une musique </w:t>
-      </w:r>
-      <w:r>
+          <w:sz w:val="24"/>
+          <w:szCs w:val="24"/>
+        </w:rPr>
+        <w:t xml:space="preserve">L’utilisateur pourra accéder aux playlists via le bouton sur la barre de navigation « Playlist ». Sur la vue, il pourra ajouter une playlist, y accéder en cliquant directement sur le nom de la Playlist et la supprimer. </w:t>
+      </w:r>
+    </w:p>
+    <w:p>
+      <w:pPr>
+        <w:jc w:val="both"/>
         <w:rPr>
           <w:rFonts w:ascii="Times New Roman" w:hAnsi="Times New Roman" w:cs="Times New Roman"/>
           <w:color w:val="000000"/>
-        </w:rPr>
-        <w:t>à sa playlist via le bouton « + »</w:t>
-      </w:r>
-      <w:r>
+          <w:sz w:val="24"/>
+          <w:szCs w:val="24"/>
+        </w:rPr>
+      </w:pPr>
+    </w:p>
+    <w:p>
+      <w:pPr>
+        <w:jc w:val="both"/>
         <w:rPr>
           <w:rFonts w:ascii="Times New Roman" w:hAnsi="Times New Roman" w:cs="Times New Roman"/>
           <w:color w:val="000000"/>
         </w:rPr>
-        <w:t>, ou toute les musiques de l’album via le bouton « </w:t>
+      </w:pPr>
+      <w:r>
+        <w:rPr>
+          <w:rFonts w:ascii="Times New Roman" w:hAnsi="Times New Roman" w:cs="Times New Roman"/>
+          <w:color w:val="000000"/>
+          <w:sz w:val="24"/>
+          <w:szCs w:val="24"/>
+        </w:rPr>
+        <w:t xml:space="preserve">Sur une playlist spécifique l’utilisateur pourra modifier le nom via le bouton présent à côté du nom de la playlist. Il pourra aussi supprimer un titre via le bouton poubelle. De plus, l’utilisateur pourra lire une musique via le bouton « </w:t>
       </w:r>
       <w:proofErr w:type="spellStart"/>
       <w:r>
         <w:rPr>
           <w:rFonts w:ascii="Times New Roman" w:hAnsi="Times New Roman" w:cs="Times New Roman"/>
-          <w:b/>
           <w:color w:val="000000"/>
-        </w:rPr>
-        <w:t>A</w:t>
-      </w:r>
-      <w:r>
-        <w:rPr>
-          <w:rFonts w:ascii="Times New Roman" w:hAnsi="Times New Roman" w:cs="Times New Roman"/>
-          <w:b/>
+          <w:sz w:val="24"/>
+          <w:szCs w:val="24"/>
+        </w:rPr>
+        <w:t>play</w:t>
+      </w:r>
+      <w:proofErr w:type="spellEnd"/>
+      <w:r>
+        <w:rPr>
+          <w:rFonts w:ascii="Times New Roman" w:hAnsi="Times New Roman" w:cs="Times New Roman"/>
           <w:color w:val="000000"/>
-        </w:rPr>
-        <w:t>dd</w:t>
-      </w:r>
-      <w:proofErr w:type="spellEnd"/>
-      <w:r>
-        <w:rPr>
-          <w:rFonts w:ascii="Times New Roman" w:hAnsi="Times New Roman" w:cs="Times New Roman"/>
-          <w:b/>
+          <w:sz w:val="24"/>
+          <w:szCs w:val="24"/>
+        </w:rPr>
+        <w:t xml:space="preserve"> » afin de lancer un extrait de la musique</w:t>
+      </w:r>
+      <w:r>
+        <w:rPr>
+          <w:rFonts w:ascii="Times New Roman" w:hAnsi="Times New Roman" w:cs="Times New Roman"/>
           <w:color w:val="000000"/>
         </w:rPr>
-        <w:t xml:space="preserve"> full album in playlist</w:t>
-      </w:r>
-      <w:r>
-        <w:rPr>
-          <w:rFonts w:ascii="Times New Roman" w:hAnsi="Times New Roman" w:cs="Times New Roman"/>
-          <w:b/>
+        <w:t>.</w:t>
+      </w:r>
+    </w:p>
+    <w:p>
+      <w:pPr>
+        <w:jc w:val="both"/>
+        <w:rPr>
+          <w:rFonts w:ascii="Times New Roman" w:hAnsi="Times New Roman" w:cs="Times New Roman"/>
           <w:color w:val="000000"/>
         </w:rPr>
-        <w:t xml:space="preserve"> » </w:t>
-      </w:r>
-      <w:r>
-        <w:rPr>
-          <w:rFonts w:ascii="Times New Roman" w:hAnsi="Times New Roman" w:cs="Times New Roman"/>
-          <w:color w:val="000000"/>
-        </w:rPr>
-        <w:t>en bas de la page</w:t>
-      </w:r>
-      <w:r>
-        <w:rPr>
-          <w:rFonts w:ascii="Times New Roman" w:hAnsi="Times New Roman" w:cs="Times New Roman"/>
-          <w:color w:val="000000"/>
-        </w:rPr>
-        <w:t>. Une modale s’ouvrira et il devra choisir entre les playlists proposées. S’il n’y a pas de playlist</w:t>
-      </w:r>
-      <w:r>
-        <w:rPr>
-          <w:rFonts w:ascii="Times New Roman" w:hAnsi="Times New Roman" w:cs="Times New Roman"/>
-          <w:color w:val="000000"/>
-        </w:rPr>
-        <w:t>,</w:t>
-      </w:r>
-      <w:r>
-        <w:rPr>
-          <w:rFonts w:ascii="Times New Roman" w:hAnsi="Times New Roman" w:cs="Times New Roman"/>
-          <w:color w:val="000000"/>
-        </w:rPr>
-        <w:t xml:space="preserve"> rien ne s’affichera. </w:t>
-      </w:r>
-    </w:p>
-    <w:p>
-      <w:pPr>
-        <w:autoSpaceDE w:val="0"/>
-        <w:autoSpaceDN w:val="0"/>
-        <w:adjustRightInd w:val="0"/>
-        <w:spacing w:after="0" w:line="240" w:lineRule="auto"/>
-        <w:rPr>
-          <w:rFonts w:ascii="Times New Roman" w:hAnsi="Times New Roman" w:cs="Times New Roman"/>
-          <w:color w:val="000000"/>
-        </w:rPr>
-      </w:pPr>
-      <w:r>
-        <w:rPr>
-          <w:rFonts w:ascii="Times New Roman" w:hAnsi="Times New Roman" w:cs="Times New Roman"/>
-          <w:color w:val="000000"/>
-        </w:rPr>
-        <w:t>De plus</w:t>
-      </w:r>
-      <w:r>
-        <w:rPr>
-          <w:rFonts w:ascii="Times New Roman" w:hAnsi="Times New Roman" w:cs="Times New Roman"/>
-          <w:color w:val="000000"/>
-        </w:rPr>
-        <w:t>,</w:t>
-      </w:r>
-      <w:bookmarkStart w:id="0" w:name="_GoBack"/>
-      <w:bookmarkEnd w:id="0"/>
-      <w:r>
-        <w:rPr>
-          <w:rFonts w:ascii="Times New Roman" w:hAnsi="Times New Roman" w:cs="Times New Roman"/>
-          <w:color w:val="000000"/>
-        </w:rPr>
-        <w:t xml:space="preserve"> l’utilisateur pourra lire une musique via le bouton « </w:t>
-      </w:r>
-      <w:proofErr w:type="spellStart"/>
-      <w:r>
-        <w:rPr>
-          <w:rFonts w:ascii="Times New Roman" w:hAnsi="Times New Roman" w:cs="Times New Roman"/>
-          <w:color w:val="000000"/>
-        </w:rPr>
-        <w:t>play</w:t>
-      </w:r>
-      <w:proofErr w:type="spellEnd"/>
-      <w:r>
-        <w:rPr>
-          <w:rFonts w:ascii="Times New Roman" w:hAnsi="Times New Roman" w:cs="Times New Roman"/>
-          <w:color w:val="000000"/>
-        </w:rPr>
-        <w:t> » afin de lancer un extrait de la musique.</w:t>
-      </w:r>
-    </w:p>
-    <w:p>
-      <w:pPr>
-        <w:autoSpaceDE w:val="0"/>
-        <w:autoSpaceDN w:val="0"/>
-        <w:adjustRightInd w:val="0"/>
-        <w:spacing w:after="0" w:line="240" w:lineRule="auto"/>
-        <w:rPr>
-          <w:rFonts w:ascii="Times New Roman" w:hAnsi="Times New Roman" w:cs="Times New Roman"/>
-          <w:color w:val="000000"/>
-        </w:rPr>
-      </w:pPr>
-    </w:p>
-    <w:p>
-      <w:pPr>
-        <w:autoSpaceDE w:val="0"/>
-        <w:autoSpaceDN w:val="0"/>
-        <w:adjustRightInd w:val="0"/>
-        <w:spacing w:after="0" w:line="240" w:lineRule="auto"/>
-        <w:rPr>
-          <w:rFonts w:ascii="Times New Roman" w:hAnsi="Times New Roman" w:cs="Times New Roman"/>
-          <w:color w:val="000000"/>
-        </w:rPr>
-      </w:pPr>
-      <w:r>
-        <w:rPr>
-          <w:rFonts w:ascii="Times New Roman" w:hAnsi="Times New Roman" w:cs="Times New Roman"/>
-          <w:color w:val="000000"/>
-        </w:rPr>
-        <w:t xml:space="preserve">L’utilisateur pourra accéder aux playlists via le bouton sur la barre de navigation « Playlist ». Sur la vue, il pourra ajouter une playlist, y accéder en cliquant directement sur le nom de la Playlist et la supprimer. </w:t>
-      </w:r>
-    </w:p>
-    <w:p>
-      <w:pPr>
-        <w:autoSpaceDE w:val="0"/>
-        <w:autoSpaceDN w:val="0"/>
-        <w:adjustRightInd w:val="0"/>
-        <w:spacing w:after="0" w:line="240" w:lineRule="auto"/>
-        <w:rPr>
-          <w:rFonts w:ascii="Times New Roman" w:hAnsi="Times New Roman" w:cs="Times New Roman"/>
-          <w:color w:val="000000"/>
-        </w:rPr>
-      </w:pPr>
-    </w:p>
-    <w:p>
-      <w:pPr>
-        <w:autoSpaceDE w:val="0"/>
-        <w:autoSpaceDN w:val="0"/>
-        <w:adjustRightInd w:val="0"/>
-        <w:spacing w:after="0" w:line="240" w:lineRule="auto"/>
-        <w:rPr>
-          <w:rFonts w:ascii="Times New Roman" w:hAnsi="Times New Roman" w:cs="Times New Roman"/>
-          <w:color w:val="000000"/>
-        </w:rPr>
-      </w:pPr>
-      <w:r>
-        <w:rPr>
-          <w:rFonts w:ascii="Times New Roman" w:hAnsi="Times New Roman" w:cs="Times New Roman"/>
-          <w:color w:val="000000"/>
-        </w:rPr>
-        <w:t>Sur une playlist spécifique l’utilisateur pourra modifier le nom via le bouton présent à côté du nom de la playlist. Il pourra aussi supprimer un titre via le bouton poubelle.</w:t>
-      </w:r>
-      <w:r>
-        <w:rPr>
-          <w:rFonts w:ascii="Times New Roman" w:hAnsi="Times New Roman" w:cs="Times New Roman"/>
-          <w:color w:val="000000"/>
-        </w:rPr>
-        <w:t xml:space="preserve"> </w:t>
-      </w:r>
-      <w:r>
-        <w:rPr>
-          <w:rFonts w:ascii="Times New Roman" w:hAnsi="Times New Roman" w:cs="Times New Roman"/>
-          <w:color w:val="000000"/>
-        </w:rPr>
-        <w:t>De plus</w:t>
-      </w:r>
-      <w:r>
-        <w:rPr>
-          <w:rFonts w:ascii="Times New Roman" w:hAnsi="Times New Roman" w:cs="Times New Roman"/>
-          <w:color w:val="000000"/>
-        </w:rPr>
-        <w:t>,</w:t>
-      </w:r>
-      <w:r>
-        <w:rPr>
-          <w:rFonts w:ascii="Times New Roman" w:hAnsi="Times New Roman" w:cs="Times New Roman"/>
-          <w:color w:val="000000"/>
-        </w:rPr>
-        <w:t xml:space="preserve"> l’utilisateur pourra lire une musique via le bouton « </w:t>
-      </w:r>
-      <w:proofErr w:type="spellStart"/>
-      <w:r>
-        <w:rPr>
-          <w:rFonts w:ascii="Times New Roman" w:hAnsi="Times New Roman" w:cs="Times New Roman"/>
-          <w:color w:val="000000"/>
-        </w:rPr>
-        <w:t>play</w:t>
-      </w:r>
-      <w:proofErr w:type="spellEnd"/>
-      <w:r>
-        <w:rPr>
-          <w:rFonts w:ascii="Times New Roman" w:hAnsi="Times New Roman" w:cs="Times New Roman"/>
-          <w:color w:val="000000"/>
-        </w:rPr>
-        <w:t> » afin de lancer un extrait de la musique.</w:t>
-      </w:r>
-    </w:p>
-    <w:p>
-      <w:pPr>
-        <w:autoSpaceDE w:val="0"/>
-        <w:autoSpaceDN w:val="0"/>
-        <w:adjustRightInd w:val="0"/>
-        <w:spacing w:after="0" w:line="240" w:lineRule="auto"/>
-        <w:rPr>
-          <w:rFonts w:ascii="Times New Roman" w:hAnsi="Times New Roman" w:cs="Times New Roman"/>
-          <w:color w:val="000000"/>
-        </w:rPr>
-      </w:pPr>
-    </w:p>
-    <w:p>
-      <w:pPr>
-        <w:autoSpaceDE w:val="0"/>
-        <w:autoSpaceDN w:val="0"/>
-        <w:adjustRightInd w:val="0"/>
-        <w:spacing w:after="0" w:line="240" w:lineRule="auto"/>
-        <w:rPr>
-          <w:rFonts w:ascii="Times New Roman" w:hAnsi="Times New Roman" w:cs="Times New Roman"/>
-          <w:color w:val="000000"/>
-        </w:rPr>
-      </w:pPr>
-    </w:p>
-    <w:p>
-      <w:pPr>
-        <w:jc w:val="both"/>
-        <w:rPr>
-          <w:rFonts w:ascii="Times New Roman" w:hAnsi="Times New Roman" w:cs="Times New Roman"/>
-        </w:rPr>
-      </w:pPr>
-    </w:p>
-    <w:p>
-      <w:pPr>
-        <w:jc w:val="both"/>
-        <w:rPr>
-          <w:rFonts w:ascii="Times New Roman" w:hAnsi="Times New Roman" w:cs="Times New Roman"/>
-        </w:rPr>
-      </w:pPr>
-    </w:p>
-    <w:p>
-      <w:pPr>
-        <w:jc w:val="center"/>
-        <w:rPr>
-          <w:rFonts w:ascii="Times New Roman" w:hAnsi="Times New Roman" w:cs="Times New Roman"/>
-          <w:b/>
-          <w:sz w:val="36"/>
-          <w:szCs w:val="36"/>
-        </w:rPr>
-      </w:pPr>
-      <w:r>
-        <w:rPr>
-          <w:rFonts w:ascii="Times New Roman" w:hAnsi="Times New Roman" w:cs="Times New Roman"/>
-          <w:b/>
-          <w:sz w:val="36"/>
-          <w:szCs w:val="36"/>
-        </w:rPr>
-        <w:t>A</w:t>
-      </w:r>
-      <w:r>
-        <w:rPr>
-          <w:rFonts w:ascii="Times New Roman" w:hAnsi="Times New Roman" w:cs="Times New Roman"/>
-          <w:b/>
-          <w:sz w:val="36"/>
-          <w:szCs w:val="36"/>
-        </w:rPr>
-        <w:t>rchitecture</w:t>
-      </w:r>
-    </w:p>
-    <w:p>
-      <w:pPr>
-        <w:rPr>
-          <w:rFonts w:ascii="Times New Roman" w:hAnsi="Times New Roman" w:cs="Times New Roman"/>
-        </w:rPr>
-      </w:pPr>
-    </w:p>
-    <w:p>
-      <w:pPr>
-        <w:rPr>
-          <w:rFonts w:ascii="Times New Roman" w:hAnsi="Times New Roman" w:cs="Times New Roman"/>
-        </w:rPr>
-      </w:pPr>
-      <w:proofErr w:type="gramStart"/>
-      <w:r>
-        <w:rPr>
-          <w:rFonts w:ascii="Times New Roman" w:hAnsi="Times New Roman" w:cs="Times New Roman"/>
-        </w:rPr>
-        <w:t>root</w:t>
-      </w:r>
-      <w:proofErr w:type="gramEnd"/>
-      <w:r>
-        <w:rPr>
-          <w:rFonts w:ascii="Times New Roman" w:hAnsi="Times New Roman" w:cs="Times New Roman"/>
-        </w:rPr>
-        <w:t>/</w:t>
-      </w:r>
-    </w:p>
-    <w:p>
-      <w:pPr>
-        <w:pStyle w:val="ListParagraph"/>
+      </w:pPr>
+    </w:p>
+    <w:p>
+      <w:pPr>
+        <w:pStyle w:val="Titre1"/>
         <w:numPr>
           <w:ilvl w:val="0"/>
-          <w:numId w:val="6"/>
+          <w:numId w:val="19"/>
         </w:numPr>
         <w:rPr>
           <w:rFonts w:ascii="Times New Roman" w:hAnsi="Times New Roman" w:cs="Times New Roman"/>
-        </w:rPr>
-      </w:pPr>
-      <w:r>
-        <w:rPr>
-          <w:rFonts w:ascii="Times New Roman" w:hAnsi="Times New Roman" w:cs="Times New Roman"/>
-        </w:rPr>
-        <w:t>index.html</w:t>
-      </w:r>
-    </w:p>
-    <w:p>
-      <w:pPr>
-        <w:pStyle w:val="ListParagraph"/>
-        <w:numPr>
-          <w:ilvl w:val="0"/>
-          <w:numId w:val="6"/>
-        </w:numPr>
-        <w:rPr>
-          <w:rFonts w:ascii="Times New Roman" w:hAnsi="Times New Roman" w:cs="Times New Roman"/>
-        </w:rPr>
-      </w:pPr>
-      <w:proofErr w:type="spellStart"/>
-      <w:proofErr w:type="gramStart"/>
-      <w:r>
-        <w:rPr>
-          <w:rFonts w:ascii="Times New Roman" w:hAnsi="Times New Roman" w:cs="Times New Roman"/>
-        </w:rPr>
-        <w:t>static</w:t>
-      </w:r>
-      <w:proofErr w:type="spellEnd"/>
-      <w:proofErr w:type="gramEnd"/>
-      <w:r>
-        <w:rPr>
-          <w:rFonts w:ascii="Times New Roman" w:hAnsi="Times New Roman" w:cs="Times New Roman"/>
-        </w:rPr>
-        <w:t>/</w:t>
-      </w:r>
-    </w:p>
-    <w:p>
-      <w:pPr>
-        <w:pStyle w:val="ListParagraph"/>
-        <w:numPr>
-          <w:ilvl w:val="1"/>
-          <w:numId w:val="6"/>
-        </w:numPr>
-        <w:rPr>
-          <w:rFonts w:ascii="Times New Roman" w:hAnsi="Times New Roman" w:cs="Times New Roman"/>
-        </w:rPr>
-      </w:pPr>
-      <w:r>
-        <w:rPr>
-          <w:rFonts w:ascii="Times New Roman" w:hAnsi="Times New Roman" w:cs="Times New Roman"/>
-        </w:rPr>
-        <w:t>global.css</w:t>
-      </w:r>
-    </w:p>
-    <w:p>
-      <w:pPr>
-        <w:pStyle w:val="ListParagraph"/>
-        <w:numPr>
-          <w:ilvl w:val="0"/>
-          <w:numId w:val="6"/>
-        </w:numPr>
-        <w:rPr>
-          <w:rFonts w:ascii="Times New Roman" w:hAnsi="Times New Roman" w:cs="Times New Roman"/>
-        </w:rPr>
-      </w:pPr>
-      <w:proofErr w:type="gramStart"/>
-      <w:r>
-        <w:rPr>
-          <w:rFonts w:ascii="Times New Roman" w:hAnsi="Times New Roman" w:cs="Times New Roman"/>
-        </w:rPr>
-        <w:t>src</w:t>
-      </w:r>
-      <w:proofErr w:type="gramEnd"/>
-      <w:r>
-        <w:rPr>
-          <w:rFonts w:ascii="Times New Roman" w:hAnsi="Times New Roman" w:cs="Times New Roman"/>
-        </w:rPr>
-        <w:t>/</w:t>
-      </w:r>
-    </w:p>
-    <w:p>
-      <w:pPr>
-        <w:pStyle w:val="ListParagraph"/>
-        <w:numPr>
-          <w:ilvl w:val="1"/>
-          <w:numId w:val="6"/>
-        </w:numPr>
-        <w:rPr>
-          <w:rFonts w:ascii="Times New Roman" w:hAnsi="Times New Roman" w:cs="Times New Roman"/>
-        </w:rPr>
-      </w:pPr>
-      <w:r>
-        <w:rPr>
-          <w:rFonts w:ascii="Times New Roman" w:hAnsi="Times New Roman" w:cs="Times New Roman"/>
-        </w:rPr>
-        <w:t>main.js</w:t>
-      </w:r>
-    </w:p>
-    <w:p>
-      <w:pPr>
-        <w:pStyle w:val="ListParagraph"/>
-        <w:numPr>
-          <w:ilvl w:val="1"/>
-          <w:numId w:val="6"/>
-        </w:numPr>
-        <w:rPr>
-          <w:rFonts w:ascii="Times New Roman" w:hAnsi="Times New Roman" w:cs="Times New Roman"/>
-        </w:rPr>
-      </w:pPr>
-      <w:r>
-        <w:rPr>
-          <w:rFonts w:ascii="Times New Roman" w:hAnsi="Times New Roman" w:cs="Times New Roman"/>
-        </w:rPr>
-        <w:t>api.js</w:t>
-      </w:r>
-    </w:p>
-    <w:p>
-      <w:pPr>
-        <w:pStyle w:val="ListParagraph"/>
-        <w:numPr>
-          <w:ilvl w:val="1"/>
-          <w:numId w:val="6"/>
-        </w:numPr>
-        <w:rPr>
-          <w:rFonts w:ascii="Times New Roman" w:hAnsi="Times New Roman" w:cs="Times New Roman"/>
-        </w:rPr>
-      </w:pPr>
-      <w:proofErr w:type="spellStart"/>
-      <w:r>
-        <w:rPr>
-          <w:rFonts w:ascii="Times New Roman" w:hAnsi="Times New Roman" w:cs="Times New Roman"/>
-        </w:rPr>
-        <w:t>App.vue</w:t>
-      </w:r>
-      <w:proofErr w:type="spellEnd"/>
-    </w:p>
-    <w:p>
-      <w:pPr>
-        <w:pStyle w:val="ListParagraph"/>
-        <w:numPr>
-          <w:ilvl w:val="1"/>
-          <w:numId w:val="6"/>
-        </w:numPr>
-        <w:rPr>
-          <w:rFonts w:ascii="Times New Roman" w:hAnsi="Times New Roman" w:cs="Times New Roman"/>
-        </w:rPr>
-      </w:pPr>
-      <w:proofErr w:type="gramStart"/>
-      <w:r>
-        <w:rPr>
-          <w:rFonts w:ascii="Times New Roman" w:hAnsi="Times New Roman" w:cs="Times New Roman"/>
-        </w:rPr>
-        <w:t>assets</w:t>
-      </w:r>
-      <w:proofErr w:type="gramEnd"/>
-      <w:r>
-        <w:rPr>
-          <w:rFonts w:ascii="Times New Roman" w:hAnsi="Times New Roman" w:cs="Times New Roman"/>
-        </w:rPr>
-        <w:t>/</w:t>
-      </w:r>
-    </w:p>
-    <w:p>
-      <w:pPr>
-        <w:pStyle w:val="ListParagraph"/>
-        <w:numPr>
-          <w:ilvl w:val="2"/>
-          <w:numId w:val="6"/>
-        </w:numPr>
-        <w:rPr>
-          <w:rFonts w:ascii="Times New Roman" w:hAnsi="Times New Roman" w:cs="Times New Roman"/>
-        </w:rPr>
-      </w:pPr>
-      <w:proofErr w:type="spellStart"/>
-      <w:proofErr w:type="gramStart"/>
-      <w:r>
-        <w:rPr>
-          <w:rFonts w:ascii="Times New Roman" w:hAnsi="Times New Roman" w:cs="Times New Roman"/>
-        </w:rPr>
-        <w:t>img</w:t>
-      </w:r>
-      <w:proofErr w:type="spellEnd"/>
-      <w:proofErr w:type="gramEnd"/>
-      <w:r>
-        <w:rPr>
-          <w:rFonts w:ascii="Times New Roman" w:hAnsi="Times New Roman" w:cs="Times New Roman"/>
-        </w:rPr>
-        <w:t>/</w:t>
-      </w:r>
-    </w:p>
-    <w:p>
-      <w:pPr>
-        <w:pStyle w:val="ListParagraph"/>
-        <w:numPr>
-          <w:ilvl w:val="1"/>
-          <w:numId w:val="6"/>
-        </w:numPr>
-        <w:rPr>
-          <w:rFonts w:ascii="Times New Roman" w:hAnsi="Times New Roman" w:cs="Times New Roman"/>
-        </w:rPr>
-      </w:pPr>
-      <w:proofErr w:type="spellStart"/>
-      <w:proofErr w:type="gramStart"/>
-      <w:r>
-        <w:rPr>
-          <w:rFonts w:ascii="Times New Roman" w:hAnsi="Times New Roman" w:cs="Times New Roman"/>
-        </w:rPr>
-        <w:t>models</w:t>
-      </w:r>
-      <w:proofErr w:type="spellEnd"/>
-      <w:proofErr w:type="gramEnd"/>
-      <w:r>
-        <w:rPr>
-          <w:rFonts w:ascii="Times New Roman" w:hAnsi="Times New Roman" w:cs="Times New Roman"/>
-        </w:rPr>
-        <w:t>/</w:t>
-      </w:r>
-    </w:p>
-    <w:p>
-      <w:pPr>
-        <w:pStyle w:val="ListParagraph"/>
-        <w:numPr>
-          <w:ilvl w:val="2"/>
-          <w:numId w:val="6"/>
-        </w:numPr>
-        <w:rPr>
-          <w:rFonts w:ascii="Times New Roman" w:hAnsi="Times New Roman" w:cs="Times New Roman"/>
-        </w:rPr>
-      </w:pPr>
-      <w:r>
-        <w:rPr>
-          <w:rFonts w:ascii="Times New Roman" w:hAnsi="Times New Roman" w:cs="Times New Roman"/>
-        </w:rPr>
-        <w:t>Album.js</w:t>
-      </w:r>
-    </w:p>
-    <w:p>
-      <w:pPr>
-        <w:pStyle w:val="ListParagraph"/>
-        <w:numPr>
-          <w:ilvl w:val="2"/>
-          <w:numId w:val="6"/>
-        </w:numPr>
-        <w:rPr>
-          <w:rFonts w:ascii="Times New Roman" w:hAnsi="Times New Roman" w:cs="Times New Roman"/>
-        </w:rPr>
-      </w:pPr>
-      <w:r>
-        <w:rPr>
-          <w:rFonts w:ascii="Times New Roman" w:hAnsi="Times New Roman" w:cs="Times New Roman"/>
-        </w:rPr>
-        <w:t>Artist.js</w:t>
-      </w:r>
-    </w:p>
-    <w:p>
-      <w:pPr>
-        <w:pStyle w:val="ListParagraph"/>
-        <w:numPr>
-          <w:ilvl w:val="2"/>
-          <w:numId w:val="6"/>
-        </w:numPr>
-        <w:rPr>
-          <w:rFonts w:ascii="Times New Roman" w:hAnsi="Times New Roman" w:cs="Times New Roman"/>
-        </w:rPr>
-      </w:pPr>
-      <w:r>
-        <w:rPr>
-          <w:rFonts w:ascii="Times New Roman" w:hAnsi="Times New Roman" w:cs="Times New Roman"/>
-        </w:rPr>
-        <w:t>Track.js</w:t>
-      </w:r>
-    </w:p>
-    <w:p>
-      <w:pPr>
-        <w:pStyle w:val="ListParagraph"/>
-        <w:numPr>
-          <w:ilvl w:val="2"/>
-          <w:numId w:val="6"/>
-        </w:numPr>
-        <w:rPr>
-          <w:rFonts w:ascii="Times New Roman" w:hAnsi="Times New Roman" w:cs="Times New Roman"/>
-        </w:rPr>
-      </w:pPr>
-      <w:r>
-        <w:rPr>
-          <w:rFonts w:ascii="Times New Roman" w:hAnsi="Times New Roman" w:cs="Times New Roman"/>
-        </w:rPr>
-        <w:t>User.js</w:t>
-      </w:r>
-    </w:p>
-    <w:p>
-      <w:pPr>
-        <w:pStyle w:val="ListParagraph"/>
-        <w:numPr>
-          <w:ilvl w:val="1"/>
-          <w:numId w:val="6"/>
-        </w:numPr>
-        <w:rPr>
-          <w:rFonts w:ascii="Times New Roman" w:hAnsi="Times New Roman" w:cs="Times New Roman"/>
-        </w:rPr>
-      </w:pPr>
-      <w:proofErr w:type="gramStart"/>
-      <w:r>
-        <w:rPr>
-          <w:rFonts w:ascii="Times New Roman" w:hAnsi="Times New Roman" w:cs="Times New Roman"/>
-        </w:rPr>
-        <w:t>c</w:t>
-      </w:r>
-      <w:r>
-        <w:rPr>
-          <w:rFonts w:ascii="Times New Roman" w:hAnsi="Times New Roman" w:cs="Times New Roman"/>
-        </w:rPr>
-        <w:t>omponents</w:t>
-      </w:r>
-      <w:proofErr w:type="gramEnd"/>
-      <w:r>
-        <w:rPr>
-          <w:rFonts w:ascii="Times New Roman" w:hAnsi="Times New Roman" w:cs="Times New Roman"/>
-        </w:rPr>
-        <w:t>/</w:t>
-      </w:r>
-    </w:p>
-    <w:p>
-      <w:pPr>
-        <w:pStyle w:val="ListParagraph"/>
-        <w:numPr>
-          <w:ilvl w:val="2"/>
-          <w:numId w:val="6"/>
-        </w:numPr>
-        <w:rPr>
-          <w:rFonts w:ascii="Times New Roman" w:hAnsi="Times New Roman" w:cs="Times New Roman"/>
-        </w:rPr>
-      </w:pPr>
-      <w:proofErr w:type="spellStart"/>
-      <w:r>
-        <w:rPr>
-          <w:rFonts w:ascii="Times New Roman" w:hAnsi="Times New Roman" w:cs="Times New Roman"/>
-        </w:rPr>
-        <w:t>Album.vue</w:t>
-      </w:r>
-      <w:proofErr w:type="spellEnd"/>
-    </w:p>
-    <w:p>
-      <w:pPr>
-        <w:pStyle w:val="ListParagraph"/>
-        <w:numPr>
-          <w:ilvl w:val="2"/>
-          <w:numId w:val="6"/>
-        </w:numPr>
-        <w:rPr>
-          <w:rFonts w:ascii="Times New Roman" w:hAnsi="Times New Roman" w:cs="Times New Roman"/>
-        </w:rPr>
-      </w:pPr>
-      <w:proofErr w:type="spellStart"/>
-      <w:r>
-        <w:rPr>
-          <w:rFonts w:ascii="Times New Roman" w:hAnsi="Times New Roman" w:cs="Times New Roman"/>
-        </w:rPr>
-        <w:t>Artist.vue</w:t>
-      </w:r>
-      <w:proofErr w:type="spellEnd"/>
-    </w:p>
-    <w:p>
-      <w:pPr>
-        <w:pStyle w:val="ListParagraph"/>
-        <w:numPr>
-          <w:ilvl w:val="2"/>
-          <w:numId w:val="6"/>
-        </w:numPr>
-        <w:rPr>
-          <w:rFonts w:ascii="Times New Roman" w:hAnsi="Times New Roman" w:cs="Times New Roman"/>
-        </w:rPr>
-      </w:pPr>
-      <w:proofErr w:type="spellStart"/>
-      <w:r>
-        <w:rPr>
-          <w:rFonts w:ascii="Times New Roman" w:hAnsi="Times New Roman" w:cs="Times New Roman"/>
-        </w:rPr>
-        <w:t>Home.vue</w:t>
-      </w:r>
-      <w:proofErr w:type="spellEnd"/>
-    </w:p>
-    <w:p>
-      <w:pPr>
-        <w:pStyle w:val="ListParagraph"/>
-        <w:numPr>
-          <w:ilvl w:val="2"/>
-          <w:numId w:val="6"/>
-        </w:numPr>
-        <w:rPr>
-          <w:rFonts w:ascii="Times New Roman" w:hAnsi="Times New Roman" w:cs="Times New Roman"/>
-        </w:rPr>
-      </w:pPr>
-      <w:proofErr w:type="spellStart"/>
-      <w:r>
-        <w:rPr>
-          <w:rFonts w:ascii="Times New Roman" w:hAnsi="Times New Roman" w:cs="Times New Roman"/>
-        </w:rPr>
-        <w:t>Navigation.vue</w:t>
-      </w:r>
-      <w:proofErr w:type="spellEnd"/>
-    </w:p>
-    <w:p>
-      <w:pPr>
-        <w:pStyle w:val="ListParagraph"/>
-        <w:numPr>
-          <w:ilvl w:val="2"/>
-          <w:numId w:val="6"/>
-        </w:numPr>
-        <w:rPr>
-          <w:rFonts w:ascii="Times New Roman" w:hAnsi="Times New Roman" w:cs="Times New Roman"/>
-        </w:rPr>
-      </w:pPr>
-      <w:proofErr w:type="spellStart"/>
-      <w:r>
-        <w:rPr>
-          <w:rFonts w:ascii="Times New Roman" w:hAnsi="Times New Roman" w:cs="Times New Roman"/>
-        </w:rPr>
-        <w:t>Playlist.vue</w:t>
-      </w:r>
-      <w:proofErr w:type="spellEnd"/>
-    </w:p>
-    <w:p>
-      <w:pPr>
-        <w:pStyle w:val="ListParagraph"/>
-        <w:numPr>
-          <w:ilvl w:val="2"/>
-          <w:numId w:val="6"/>
-        </w:numPr>
-        <w:rPr>
-          <w:rFonts w:ascii="Times New Roman" w:hAnsi="Times New Roman" w:cs="Times New Roman"/>
-        </w:rPr>
-      </w:pPr>
-      <w:proofErr w:type="spellStart"/>
-      <w:r>
-        <w:rPr>
-          <w:rFonts w:ascii="Times New Roman" w:hAnsi="Times New Roman" w:cs="Times New Roman"/>
-        </w:rPr>
-        <w:t>Playlists.vue</w:t>
-      </w:r>
-      <w:proofErr w:type="spellEnd"/>
-    </w:p>
-    <w:p>
-      <w:pPr>
-        <w:pStyle w:val="ListParagraph"/>
-        <w:numPr>
-          <w:ilvl w:val="2"/>
-          <w:numId w:val="6"/>
-        </w:numPr>
-        <w:rPr>
-          <w:rFonts w:ascii="Times New Roman" w:hAnsi="Times New Roman" w:cs="Times New Roman"/>
-        </w:rPr>
-      </w:pPr>
-      <w:proofErr w:type="spellStart"/>
-      <w:r>
-        <w:rPr>
-          <w:rFonts w:ascii="Times New Roman" w:hAnsi="Times New Roman" w:cs="Times New Roman"/>
-        </w:rPr>
-        <w:t>Modals</w:t>
-      </w:r>
-      <w:proofErr w:type="spellEnd"/>
-    </w:p>
-    <w:p>
-      <w:pPr>
-        <w:pStyle w:val="ListParagraph"/>
-        <w:numPr>
-          <w:ilvl w:val="3"/>
-          <w:numId w:val="6"/>
-        </w:numPr>
-        <w:rPr>
-          <w:rFonts w:ascii="Times New Roman" w:hAnsi="Times New Roman" w:cs="Times New Roman"/>
-        </w:rPr>
-      </w:pPr>
-      <w:proofErr w:type="spellStart"/>
-      <w:r>
-        <w:rPr>
-          <w:rFonts w:ascii="Times New Roman" w:hAnsi="Times New Roman" w:cs="Times New Roman"/>
-        </w:rPr>
-        <w:t>ModalAddNewSong.vue</w:t>
-      </w:r>
-      <w:proofErr w:type="spellEnd"/>
-    </w:p>
-    <w:p>
-      <w:pPr>
-        <w:pStyle w:val="ListParagraph"/>
-        <w:numPr>
-          <w:ilvl w:val="3"/>
-          <w:numId w:val="6"/>
-        </w:numPr>
-        <w:rPr>
-          <w:rFonts w:ascii="Times New Roman" w:hAnsi="Times New Roman" w:cs="Times New Roman"/>
-        </w:rPr>
-      </w:pPr>
-      <w:proofErr w:type="spellStart"/>
-      <w:r>
-        <w:rPr>
-          <w:rFonts w:ascii="Times New Roman" w:hAnsi="Times New Roman" w:cs="Times New Roman"/>
-        </w:rPr>
-        <w:t>ModalAddNewSongToPlaylist.vue</w:t>
-      </w:r>
-      <w:proofErr w:type="spellEnd"/>
-    </w:p>
-    <w:p>
-      <w:pPr>
-        <w:pStyle w:val="ListParagraph"/>
-        <w:numPr>
-          <w:ilvl w:val="2"/>
-          <w:numId w:val="6"/>
-        </w:numPr>
-        <w:rPr>
-          <w:rFonts w:ascii="Times New Roman" w:hAnsi="Times New Roman" w:cs="Times New Roman"/>
-        </w:rPr>
-      </w:pPr>
-      <w:proofErr w:type="spellStart"/>
-      <w:r>
-        <w:rPr>
-          <w:rFonts w:ascii="Times New Roman" w:hAnsi="Times New Roman" w:cs="Times New Roman"/>
-        </w:rPr>
-        <w:t>Song.vue</w:t>
-      </w:r>
-      <w:proofErr w:type="spellEnd"/>
-    </w:p>
-    <w:p>
-      <w:pPr>
-        <w:pStyle w:val="ListParagraph"/>
-        <w:numPr>
-          <w:ilvl w:val="1"/>
-          <w:numId w:val="6"/>
-        </w:numPr>
-        <w:rPr>
-          <w:rFonts w:ascii="Times New Roman" w:hAnsi="Times New Roman" w:cs="Times New Roman"/>
-        </w:rPr>
-      </w:pPr>
-      <w:proofErr w:type="gramStart"/>
-      <w:r>
-        <w:rPr>
-          <w:rFonts w:ascii="Times New Roman" w:hAnsi="Times New Roman" w:cs="Times New Roman"/>
-        </w:rPr>
-        <w:t>router</w:t>
-      </w:r>
-      <w:proofErr w:type="gramEnd"/>
-      <w:r>
-        <w:rPr>
-          <w:rFonts w:ascii="Times New Roman" w:hAnsi="Times New Roman" w:cs="Times New Roman"/>
-        </w:rPr>
-        <w:t>/</w:t>
-      </w:r>
-    </w:p>
-    <w:p>
-      <w:pPr>
-        <w:pStyle w:val="ListParagraph"/>
-        <w:numPr>
-          <w:ilvl w:val="2"/>
-          <w:numId w:val="6"/>
-        </w:numPr>
-        <w:rPr>
-          <w:rFonts w:ascii="Times New Roman" w:hAnsi="Times New Roman" w:cs="Times New Roman"/>
-        </w:rPr>
-      </w:pPr>
-      <w:proofErr w:type="gramStart"/>
-      <w:r>
-        <w:rPr>
-          <w:rFonts w:ascii="Times New Roman" w:hAnsi="Times New Roman" w:cs="Times New Roman"/>
-        </w:rPr>
-        <w:t>index</w:t>
-      </w:r>
-      <w:proofErr w:type="gramEnd"/>
-      <w:r>
-        <w:rPr>
-          <w:rFonts w:ascii="Times New Roman" w:hAnsi="Times New Roman" w:cs="Times New Roman"/>
-        </w:rPr>
-        <w:t> .</w:t>
-      </w:r>
-      <w:proofErr w:type="spellStart"/>
-      <w:r>
-        <w:rPr>
-          <w:rFonts w:ascii="Times New Roman" w:hAnsi="Times New Roman" w:cs="Times New Roman"/>
-        </w:rPr>
-        <w:t>js</w:t>
-      </w:r>
-      <w:proofErr w:type="spellEnd"/>
-    </w:p>
-    <w:p>
-      <w:pPr>
-        <w:rPr>
-          <w:rFonts w:ascii="Times New Roman" w:hAnsi="Times New Roman" w:cs="Times New Roman"/>
-        </w:rPr>
-      </w:pPr>
-    </w:p>
-    <w:p>
-      <w:pPr>
-        <w:rPr>
-          <w:rFonts w:ascii="Times New Roman" w:hAnsi="Times New Roman" w:cs="Times New Roman"/>
-        </w:rPr>
-      </w:pPr>
-    </w:p>
-    <w:p>
-      <w:pPr>
-        <w:jc w:val="center"/>
-        <w:rPr>
-          <w:rFonts w:ascii="Times New Roman" w:hAnsi="Times New Roman" w:cs="Times New Roman"/>
-          <w:b/>
-          <w:sz w:val="36"/>
-          <w:szCs w:val="36"/>
-        </w:rPr>
-      </w:pPr>
-      <w:r>
-        <w:rPr>
-          <w:rFonts w:ascii="Times New Roman" w:hAnsi="Times New Roman" w:cs="Times New Roman"/>
-          <w:b/>
-          <w:sz w:val="36"/>
-          <w:szCs w:val="36"/>
-        </w:rPr>
-        <w:t>Route</w:t>
-      </w:r>
-      <w:r>
-        <w:rPr>
-          <w:rFonts w:ascii="Times New Roman" w:hAnsi="Times New Roman" w:cs="Times New Roman"/>
-          <w:b/>
-          <w:sz w:val="36"/>
-          <w:szCs w:val="36"/>
-        </w:rPr>
-        <w:t>s</w:t>
-      </w:r>
-    </w:p>
-    <w:p>
-      <w:pPr>
-        <w:jc w:val="center"/>
-        <w:rPr>
-          <w:rFonts w:ascii="Times New Roman" w:hAnsi="Times New Roman" w:cs="Times New Roman"/>
-          <w:b/>
-          <w:sz w:val="36"/>
-          <w:szCs w:val="36"/>
-        </w:rPr>
-      </w:pPr>
-    </w:p>
+          <w:sz w:val="40"/>
+          <w:szCs w:val="40"/>
+        </w:rPr>
+      </w:pPr>
+      <w:bookmarkStart w:id="4" w:name="_Routes"/>
+      <w:bookmarkEnd w:id="4"/>
+      <w:r>
+        <w:rPr>
+          <w:rFonts w:ascii="Times New Roman" w:hAnsi="Times New Roman" w:cs="Times New Roman"/>
+          <w:sz w:val="40"/>
+          <w:szCs w:val="40"/>
+        </w:rPr>
+        <w:t>Routes</w:t>
+      </w:r>
+    </w:p>
+    <w:p/>
     <w:tbl>
       <w:tblPr>
-        <w:tblStyle w:val="TableGrid"/>
+        <w:tblStyle w:val="Grilledutableau"/>
         <w:tblW w:w="0" w:type="auto"/>
         <w:tblLook w:val="04A0" w:firstRow="1" w:lastRow="0" w:firstColumn="1" w:lastColumn="0" w:noHBand="0" w:noVBand="1"/>
       </w:tblPr>
@@ -2344,13 +2141,7 @@
               <w:rPr>
                 <w:rFonts w:ascii="Times New Roman" w:hAnsi="Times New Roman" w:cs="Times New Roman"/>
               </w:rPr>
-              <w:t>/playlist</w:t>
-            </w:r>
-            <w:r>
-              <w:rPr>
-                <w:rFonts w:ascii="Times New Roman" w:hAnsi="Times New Roman" w:cs="Times New Roman"/>
-              </w:rPr>
-              <w:t>s</w:t>
+              <w:t>/playlists</w:t>
             </w:r>
             <w:proofErr w:type="gramStart"/>
             <w:r>
@@ -2426,23 +2217,954 @@
     </w:tbl>
     <w:p>
       <w:pPr>
-        <w:rPr>
-          <w:rFonts w:ascii="Times New Roman" w:hAnsi="Times New Roman" w:cs="Times New Roman"/>
-        </w:rPr>
-      </w:pPr>
-      <w:r>
-        <w:rPr>
-          <w:rFonts w:ascii="Times New Roman" w:hAnsi="Times New Roman" w:cs="Times New Roman"/>
-        </w:rPr>
+        <w:pStyle w:val="Titre"/>
+        <w:ind w:left="1080"/>
+      </w:pPr>
+    </w:p>
+    <w:p>
+      <w:pPr>
+        <w:rPr>
+          <w:rFonts w:asciiTheme="majorHAnsi" w:eastAsiaTheme="majorEastAsia" w:hAnsiTheme="majorHAnsi" w:cstheme="majorBidi"/>
+          <w:spacing w:val="-10"/>
+          <w:kern w:val="28"/>
+          <w:sz w:val="56"/>
+          <w:szCs w:val="56"/>
+        </w:rPr>
+      </w:pPr>
+      <w:r>
         <w:br w:type="page"/>
       </w:r>
     </w:p>
     <w:p>
       <w:pPr>
-        <w:rPr>
-          <w:rFonts w:ascii="Times New Roman" w:hAnsi="Times New Roman" w:cs="Times New Roman"/>
-        </w:rPr>
-      </w:pPr>
+        <w:pStyle w:val="Titre1"/>
+        <w:numPr>
+          <w:ilvl w:val="0"/>
+          <w:numId w:val="19"/>
+        </w:numPr>
+        <w:rPr>
+          <w:rFonts w:ascii="Times New Roman" w:hAnsi="Times New Roman" w:cs="Times New Roman"/>
+          <w:sz w:val="40"/>
+          <w:szCs w:val="40"/>
+        </w:rPr>
+      </w:pPr>
+      <w:bookmarkStart w:id="5" w:name="_Architecture"/>
+      <w:bookmarkEnd w:id="5"/>
+      <w:r>
+        <w:rPr>
+          <w:rFonts w:ascii="Times New Roman" w:hAnsi="Times New Roman" w:cs="Times New Roman"/>
+          <w:sz w:val="40"/>
+          <w:szCs w:val="40"/>
+        </w:rPr>
+        <w:lastRenderedPageBreak/>
+        <w:t>A</w:t>
+      </w:r>
+      <w:r>
+        <w:rPr>
+          <w:rFonts w:ascii="Times New Roman" w:hAnsi="Times New Roman" w:cs="Times New Roman"/>
+          <w:sz w:val="40"/>
+          <w:szCs w:val="40"/>
+        </w:rPr>
+        <w:t>rchitecture</w:t>
+      </w:r>
+      <w:r>
+        <w:rPr>
+          <w:rFonts w:ascii="Times New Roman" w:hAnsi="Times New Roman" w:cs="Times New Roman"/>
+          <w:sz w:val="40"/>
+          <w:szCs w:val="40"/>
+        </w:rPr>
+        <w:br/>
+      </w:r>
+    </w:p>
+    <w:p>
+      <w:pPr>
+        <w:rPr>
+          <w:sz w:val="20"/>
+          <w:szCs w:val="20"/>
+        </w:rPr>
+      </w:pPr>
+      <w:proofErr w:type="gramStart"/>
+      <w:r>
+        <w:rPr>
+          <w:rFonts w:eastAsia="Times New Roman"/>
+        </w:rPr>
+        <w:t>root</w:t>
+      </w:r>
+      <w:proofErr w:type="gramEnd"/>
+      <w:r>
+        <w:rPr>
+          <w:rFonts w:eastAsia="Times New Roman"/>
+        </w:rPr>
+        <w:t>/</w:t>
+      </w:r>
+    </w:p>
+    <w:p>
+      <w:pPr>
+        <w:numPr>
+          <w:ilvl w:val="0"/>
+          <w:numId w:val="15"/>
+        </w:numPr>
+        <w:tabs>
+          <w:tab w:val="left" w:pos="720"/>
+        </w:tabs>
+        <w:spacing w:after="0" w:line="240" w:lineRule="auto"/>
+        <w:ind w:left="720" w:hanging="364"/>
+        <w:rPr>
+          <w:rFonts w:ascii="Arial" w:eastAsia="Arial" w:hAnsi="Arial" w:cs="Arial"/>
+        </w:rPr>
+      </w:pPr>
+      <w:r>
+        <w:rPr>
+          <w:rFonts w:eastAsia="Times New Roman"/>
+        </w:rPr>
+        <w:t>index.html</w:t>
+      </w:r>
+    </w:p>
+    <w:p>
+      <w:pPr>
+        <w:numPr>
+          <w:ilvl w:val="0"/>
+          <w:numId w:val="15"/>
+        </w:numPr>
+        <w:tabs>
+          <w:tab w:val="left" w:pos="720"/>
+        </w:tabs>
+        <w:spacing w:after="0" w:line="240" w:lineRule="auto"/>
+        <w:ind w:left="720" w:hanging="364"/>
+        <w:rPr>
+          <w:rFonts w:ascii="Arial" w:eastAsia="Arial" w:hAnsi="Arial" w:cs="Arial"/>
+        </w:rPr>
+      </w:pPr>
+      <w:proofErr w:type="spellStart"/>
+      <w:proofErr w:type="gramStart"/>
+      <w:r>
+        <w:rPr>
+          <w:rFonts w:eastAsia="Times New Roman"/>
+        </w:rPr>
+        <w:t>static</w:t>
+      </w:r>
+      <w:proofErr w:type="spellEnd"/>
+      <w:proofErr w:type="gramEnd"/>
+      <w:r>
+        <w:rPr>
+          <w:rFonts w:eastAsia="Times New Roman"/>
+        </w:rPr>
+        <w:t>/</w:t>
+      </w:r>
+    </w:p>
+    <w:p>
+      <w:pPr>
+        <w:numPr>
+          <w:ilvl w:val="1"/>
+          <w:numId w:val="15"/>
+        </w:numPr>
+        <w:tabs>
+          <w:tab w:val="left" w:pos="1440"/>
+        </w:tabs>
+        <w:spacing w:after="0" w:line="182" w:lineRule="auto"/>
+        <w:ind w:left="1440" w:hanging="364"/>
+        <w:rPr>
+          <w:rFonts w:ascii="MS PGothic" w:eastAsia="MS PGothic" w:hAnsi="MS PGothic" w:cs="MS PGothic"/>
+          <w:sz w:val="36"/>
+          <w:szCs w:val="36"/>
+          <w:vertAlign w:val="superscript"/>
+        </w:rPr>
+      </w:pPr>
+      <w:r>
+        <w:rPr>
+          <w:rFonts w:eastAsia="Times New Roman"/>
+          <w:sz w:val="19"/>
+          <w:szCs w:val="19"/>
+        </w:rPr>
+        <w:t>global.css</w:t>
+      </w:r>
+    </w:p>
+    <w:p>
+      <w:pPr>
+        <w:numPr>
+          <w:ilvl w:val="0"/>
+          <w:numId w:val="15"/>
+        </w:numPr>
+        <w:tabs>
+          <w:tab w:val="left" w:pos="720"/>
+        </w:tabs>
+        <w:spacing w:after="0" w:line="218" w:lineRule="auto"/>
+        <w:ind w:left="720" w:hanging="364"/>
+        <w:rPr>
+          <w:rFonts w:ascii="Arial" w:eastAsia="Arial" w:hAnsi="Arial" w:cs="Arial"/>
+        </w:rPr>
+      </w:pPr>
+      <w:proofErr w:type="gramStart"/>
+      <w:r>
+        <w:rPr>
+          <w:rFonts w:eastAsia="Times New Roman"/>
+        </w:rPr>
+        <w:t>src</w:t>
+      </w:r>
+      <w:proofErr w:type="gramEnd"/>
+      <w:r>
+        <w:rPr>
+          <w:rFonts w:eastAsia="Times New Roman"/>
+        </w:rPr>
+        <w:t>/</w:t>
+      </w:r>
+    </w:p>
+    <w:p>
+      <w:pPr>
+        <w:numPr>
+          <w:ilvl w:val="1"/>
+          <w:numId w:val="15"/>
+        </w:numPr>
+        <w:tabs>
+          <w:tab w:val="left" w:pos="1440"/>
+        </w:tabs>
+        <w:spacing w:after="0" w:line="182" w:lineRule="auto"/>
+        <w:ind w:left="1440" w:hanging="364"/>
+        <w:rPr>
+          <w:rFonts w:ascii="MS PGothic" w:eastAsia="MS PGothic" w:hAnsi="MS PGothic" w:cs="MS PGothic"/>
+          <w:sz w:val="36"/>
+          <w:szCs w:val="36"/>
+          <w:vertAlign w:val="superscript"/>
+        </w:rPr>
+      </w:pPr>
+      <w:r>
+        <w:rPr>
+          <w:rFonts w:eastAsia="Times New Roman"/>
+          <w:sz w:val="19"/>
+          <w:szCs w:val="19"/>
+        </w:rPr>
+        <w:t>main.js</w:t>
+      </w:r>
+    </w:p>
+    <w:p>
+      <w:pPr>
+        <w:numPr>
+          <w:ilvl w:val="1"/>
+          <w:numId w:val="15"/>
+        </w:numPr>
+        <w:tabs>
+          <w:tab w:val="left" w:pos="1440"/>
+        </w:tabs>
+        <w:spacing w:after="0" w:line="180" w:lineRule="auto"/>
+        <w:ind w:left="1440" w:hanging="364"/>
+        <w:rPr>
+          <w:rFonts w:ascii="MS PGothic" w:eastAsia="MS PGothic" w:hAnsi="MS PGothic" w:cs="MS PGothic"/>
+          <w:sz w:val="31"/>
+          <w:szCs w:val="31"/>
+          <w:vertAlign w:val="superscript"/>
+        </w:rPr>
+      </w:pPr>
+      <w:r>
+        <w:rPr>
+          <w:rFonts w:eastAsia="Times New Roman"/>
+          <w:sz w:val="18"/>
+          <w:szCs w:val="18"/>
+        </w:rPr>
+        <w:t>api.js</w:t>
+      </w:r>
+    </w:p>
+    <w:p>
+      <w:pPr>
+        <w:numPr>
+          <w:ilvl w:val="1"/>
+          <w:numId w:val="15"/>
+        </w:numPr>
+        <w:tabs>
+          <w:tab w:val="left" w:pos="1440"/>
+        </w:tabs>
+        <w:spacing w:after="0" w:line="180" w:lineRule="auto"/>
+        <w:ind w:left="1440" w:hanging="364"/>
+        <w:rPr>
+          <w:rFonts w:ascii="MS PGothic" w:eastAsia="MS PGothic" w:hAnsi="MS PGothic" w:cs="MS PGothic"/>
+          <w:sz w:val="31"/>
+          <w:szCs w:val="31"/>
+          <w:vertAlign w:val="superscript"/>
+        </w:rPr>
+      </w:pPr>
+      <w:proofErr w:type="spellStart"/>
+      <w:r>
+        <w:rPr>
+          <w:rFonts w:eastAsia="Times New Roman"/>
+          <w:sz w:val="18"/>
+          <w:szCs w:val="18"/>
+        </w:rPr>
+        <w:t>App.vue</w:t>
+      </w:r>
+      <w:proofErr w:type="spellEnd"/>
+    </w:p>
+    <w:p>
+      <w:pPr>
+        <w:numPr>
+          <w:ilvl w:val="1"/>
+          <w:numId w:val="15"/>
+        </w:numPr>
+        <w:tabs>
+          <w:tab w:val="left" w:pos="1440"/>
+        </w:tabs>
+        <w:spacing w:after="0" w:line="180" w:lineRule="auto"/>
+        <w:ind w:left="1440" w:hanging="364"/>
+        <w:rPr>
+          <w:rFonts w:ascii="MS PGothic" w:eastAsia="MS PGothic" w:hAnsi="MS PGothic" w:cs="MS PGothic"/>
+          <w:sz w:val="31"/>
+          <w:szCs w:val="31"/>
+          <w:vertAlign w:val="superscript"/>
+        </w:rPr>
+      </w:pPr>
+      <w:proofErr w:type="gramStart"/>
+      <w:r>
+        <w:rPr>
+          <w:rFonts w:eastAsia="Times New Roman"/>
+          <w:sz w:val="18"/>
+          <w:szCs w:val="18"/>
+        </w:rPr>
+        <w:t>assets</w:t>
+      </w:r>
+      <w:proofErr w:type="gramEnd"/>
+      <w:r>
+        <w:rPr>
+          <w:rFonts w:eastAsia="Times New Roman"/>
+          <w:sz w:val="18"/>
+          <w:szCs w:val="18"/>
+        </w:rPr>
+        <w:t>/</w:t>
+      </w:r>
+    </w:p>
+    <w:p>
+      <w:pPr>
+        <w:numPr>
+          <w:ilvl w:val="2"/>
+          <w:numId w:val="15"/>
+        </w:numPr>
+        <w:tabs>
+          <w:tab w:val="left" w:pos="2160"/>
+        </w:tabs>
+        <w:spacing w:after="0" w:line="180" w:lineRule="auto"/>
+        <w:ind w:left="2160" w:hanging="364"/>
+        <w:rPr>
+          <w:rFonts w:ascii="Arial" w:eastAsia="Arial" w:hAnsi="Arial" w:cs="Arial"/>
+          <w:sz w:val="27"/>
+          <w:szCs w:val="27"/>
+          <w:vertAlign w:val="superscript"/>
+        </w:rPr>
+      </w:pPr>
+      <w:proofErr w:type="spellStart"/>
+      <w:proofErr w:type="gramStart"/>
+      <w:r>
+        <w:rPr>
+          <w:rFonts w:eastAsia="Times New Roman"/>
+          <w:sz w:val="16"/>
+          <w:szCs w:val="16"/>
+        </w:rPr>
+        <w:t>img</w:t>
+      </w:r>
+      <w:proofErr w:type="spellEnd"/>
+      <w:proofErr w:type="gramEnd"/>
+      <w:r>
+        <w:rPr>
+          <w:rFonts w:eastAsia="Times New Roman"/>
+          <w:sz w:val="16"/>
+          <w:szCs w:val="16"/>
+        </w:rPr>
+        <w:t>/</w:t>
+      </w:r>
+    </w:p>
+    <w:p>
+      <w:pPr>
+        <w:numPr>
+          <w:ilvl w:val="1"/>
+          <w:numId w:val="15"/>
+        </w:numPr>
+        <w:tabs>
+          <w:tab w:val="left" w:pos="1440"/>
+        </w:tabs>
+        <w:spacing w:after="0" w:line="180" w:lineRule="auto"/>
+        <w:ind w:left="1440" w:hanging="364"/>
+        <w:rPr>
+          <w:rFonts w:ascii="MS PGothic" w:eastAsia="MS PGothic" w:hAnsi="MS PGothic" w:cs="MS PGothic"/>
+          <w:sz w:val="31"/>
+          <w:szCs w:val="31"/>
+          <w:vertAlign w:val="superscript"/>
+        </w:rPr>
+      </w:pPr>
+      <w:proofErr w:type="spellStart"/>
+      <w:proofErr w:type="gramStart"/>
+      <w:r>
+        <w:rPr>
+          <w:rFonts w:eastAsia="Times New Roman"/>
+          <w:sz w:val="18"/>
+          <w:szCs w:val="18"/>
+        </w:rPr>
+        <w:t>models</w:t>
+      </w:r>
+      <w:proofErr w:type="spellEnd"/>
+      <w:proofErr w:type="gramEnd"/>
+      <w:r>
+        <w:rPr>
+          <w:rFonts w:eastAsia="Times New Roman"/>
+          <w:sz w:val="18"/>
+          <w:szCs w:val="18"/>
+        </w:rPr>
+        <w:t>/</w:t>
+      </w:r>
+    </w:p>
+    <w:p>
+      <w:pPr>
+        <w:numPr>
+          <w:ilvl w:val="2"/>
+          <w:numId w:val="15"/>
+        </w:numPr>
+        <w:tabs>
+          <w:tab w:val="left" w:pos="2160"/>
+        </w:tabs>
+        <w:spacing w:after="0" w:line="180" w:lineRule="auto"/>
+        <w:ind w:left="2160" w:hanging="364"/>
+        <w:rPr>
+          <w:rFonts w:ascii="Arial" w:eastAsia="Arial" w:hAnsi="Arial" w:cs="Arial"/>
+          <w:sz w:val="27"/>
+          <w:szCs w:val="27"/>
+          <w:vertAlign w:val="superscript"/>
+        </w:rPr>
+      </w:pPr>
+      <w:r>
+        <w:rPr>
+          <w:rFonts w:eastAsia="Times New Roman"/>
+          <w:sz w:val="16"/>
+          <w:szCs w:val="16"/>
+        </w:rPr>
+        <w:t>Album.js</w:t>
+      </w:r>
+    </w:p>
+    <w:p>
+      <w:pPr>
+        <w:numPr>
+          <w:ilvl w:val="2"/>
+          <w:numId w:val="15"/>
+        </w:numPr>
+        <w:tabs>
+          <w:tab w:val="left" w:pos="2160"/>
+        </w:tabs>
+        <w:spacing w:after="0" w:line="180" w:lineRule="auto"/>
+        <w:ind w:left="2160" w:hanging="364"/>
+        <w:rPr>
+          <w:rFonts w:ascii="Arial" w:eastAsia="Arial" w:hAnsi="Arial" w:cs="Arial"/>
+          <w:sz w:val="27"/>
+          <w:szCs w:val="27"/>
+          <w:vertAlign w:val="superscript"/>
+        </w:rPr>
+      </w:pPr>
+      <w:r>
+        <w:rPr>
+          <w:rFonts w:eastAsia="Times New Roman"/>
+          <w:sz w:val="16"/>
+          <w:szCs w:val="16"/>
+        </w:rPr>
+        <w:t>Artist.js</w:t>
+      </w:r>
+    </w:p>
+    <w:p>
+      <w:pPr>
+        <w:numPr>
+          <w:ilvl w:val="2"/>
+          <w:numId w:val="15"/>
+        </w:numPr>
+        <w:tabs>
+          <w:tab w:val="left" w:pos="2160"/>
+        </w:tabs>
+        <w:spacing w:after="0" w:line="180" w:lineRule="auto"/>
+        <w:ind w:left="2160" w:hanging="364"/>
+        <w:rPr>
+          <w:rFonts w:ascii="Arial" w:eastAsia="Arial" w:hAnsi="Arial" w:cs="Arial"/>
+          <w:sz w:val="27"/>
+          <w:szCs w:val="27"/>
+          <w:vertAlign w:val="superscript"/>
+        </w:rPr>
+      </w:pPr>
+      <w:r>
+        <w:rPr>
+          <w:rFonts w:eastAsia="Times New Roman"/>
+          <w:sz w:val="16"/>
+          <w:szCs w:val="16"/>
+        </w:rPr>
+        <w:t>Track.js</w:t>
+      </w:r>
+    </w:p>
+    <w:p>
+      <w:pPr>
+        <w:numPr>
+          <w:ilvl w:val="2"/>
+          <w:numId w:val="15"/>
+        </w:numPr>
+        <w:tabs>
+          <w:tab w:val="left" w:pos="2160"/>
+        </w:tabs>
+        <w:spacing w:after="0" w:line="180" w:lineRule="auto"/>
+        <w:ind w:left="2160" w:hanging="364"/>
+        <w:rPr>
+          <w:rFonts w:ascii="Arial" w:eastAsia="Arial" w:hAnsi="Arial" w:cs="Arial"/>
+          <w:sz w:val="27"/>
+          <w:szCs w:val="27"/>
+          <w:vertAlign w:val="superscript"/>
+        </w:rPr>
+      </w:pPr>
+      <w:r>
+        <w:rPr>
+          <w:rFonts w:eastAsia="Times New Roman"/>
+          <w:sz w:val="16"/>
+          <w:szCs w:val="16"/>
+        </w:rPr>
+        <w:t>User.js</w:t>
+      </w:r>
+    </w:p>
+    <w:p>
+      <w:pPr>
+        <w:numPr>
+          <w:ilvl w:val="1"/>
+          <w:numId w:val="15"/>
+        </w:numPr>
+        <w:tabs>
+          <w:tab w:val="left" w:pos="1440"/>
+        </w:tabs>
+        <w:spacing w:after="0" w:line="180" w:lineRule="auto"/>
+        <w:ind w:left="1440" w:hanging="364"/>
+        <w:rPr>
+          <w:rFonts w:ascii="MS PGothic" w:eastAsia="MS PGothic" w:hAnsi="MS PGothic" w:cs="MS PGothic"/>
+          <w:sz w:val="31"/>
+          <w:szCs w:val="31"/>
+          <w:vertAlign w:val="superscript"/>
+        </w:rPr>
+      </w:pPr>
+      <w:proofErr w:type="gramStart"/>
+      <w:r>
+        <w:rPr>
+          <w:rFonts w:eastAsia="Times New Roman"/>
+          <w:sz w:val="18"/>
+          <w:szCs w:val="18"/>
+        </w:rPr>
+        <w:t>components</w:t>
+      </w:r>
+      <w:proofErr w:type="gramEnd"/>
+      <w:r>
+        <w:rPr>
+          <w:rFonts w:eastAsia="Times New Roman"/>
+          <w:sz w:val="18"/>
+          <w:szCs w:val="18"/>
+        </w:rPr>
+        <w:t>/</w:t>
+      </w:r>
+    </w:p>
+    <w:p>
+      <w:pPr>
+        <w:numPr>
+          <w:ilvl w:val="2"/>
+          <w:numId w:val="15"/>
+        </w:numPr>
+        <w:tabs>
+          <w:tab w:val="left" w:pos="2160"/>
+        </w:tabs>
+        <w:spacing w:after="0" w:line="180" w:lineRule="auto"/>
+        <w:ind w:left="2160" w:hanging="364"/>
+        <w:rPr>
+          <w:rFonts w:ascii="Arial" w:eastAsia="Arial" w:hAnsi="Arial" w:cs="Arial"/>
+          <w:sz w:val="27"/>
+          <w:szCs w:val="27"/>
+          <w:vertAlign w:val="superscript"/>
+        </w:rPr>
+      </w:pPr>
+      <w:proofErr w:type="spellStart"/>
+      <w:r>
+        <w:rPr>
+          <w:rFonts w:eastAsia="Times New Roman"/>
+          <w:sz w:val="16"/>
+          <w:szCs w:val="16"/>
+        </w:rPr>
+        <w:t>Album.vue</w:t>
+      </w:r>
+      <w:proofErr w:type="spellEnd"/>
+    </w:p>
+    <w:p>
+      <w:pPr>
+        <w:numPr>
+          <w:ilvl w:val="2"/>
+          <w:numId w:val="15"/>
+        </w:numPr>
+        <w:tabs>
+          <w:tab w:val="left" w:pos="2160"/>
+        </w:tabs>
+        <w:spacing w:after="0" w:line="180" w:lineRule="auto"/>
+        <w:ind w:left="2160" w:hanging="364"/>
+        <w:rPr>
+          <w:rFonts w:ascii="Arial" w:eastAsia="Arial" w:hAnsi="Arial" w:cs="Arial"/>
+          <w:sz w:val="27"/>
+          <w:szCs w:val="27"/>
+          <w:vertAlign w:val="superscript"/>
+        </w:rPr>
+      </w:pPr>
+      <w:proofErr w:type="spellStart"/>
+      <w:r>
+        <w:rPr>
+          <w:rFonts w:eastAsia="Times New Roman"/>
+          <w:sz w:val="16"/>
+          <w:szCs w:val="16"/>
+        </w:rPr>
+        <w:t>Artist.vue</w:t>
+      </w:r>
+      <w:proofErr w:type="spellEnd"/>
+    </w:p>
+    <w:p>
+      <w:pPr>
+        <w:numPr>
+          <w:ilvl w:val="2"/>
+          <w:numId w:val="15"/>
+        </w:numPr>
+        <w:tabs>
+          <w:tab w:val="left" w:pos="2160"/>
+        </w:tabs>
+        <w:spacing w:after="0" w:line="180" w:lineRule="auto"/>
+        <w:ind w:left="2160" w:hanging="364"/>
+        <w:rPr>
+          <w:rFonts w:ascii="Arial" w:eastAsia="Arial" w:hAnsi="Arial" w:cs="Arial"/>
+          <w:sz w:val="27"/>
+          <w:szCs w:val="27"/>
+          <w:vertAlign w:val="superscript"/>
+        </w:rPr>
+      </w:pPr>
+      <w:proofErr w:type="spellStart"/>
+      <w:r>
+        <w:rPr>
+          <w:rFonts w:eastAsia="Times New Roman"/>
+          <w:sz w:val="16"/>
+          <w:szCs w:val="16"/>
+        </w:rPr>
+        <w:t>Home.vue</w:t>
+      </w:r>
+      <w:proofErr w:type="spellEnd"/>
+    </w:p>
+    <w:p>
+      <w:pPr>
+        <w:numPr>
+          <w:ilvl w:val="2"/>
+          <w:numId w:val="15"/>
+        </w:numPr>
+        <w:tabs>
+          <w:tab w:val="left" w:pos="2160"/>
+        </w:tabs>
+        <w:spacing w:after="0" w:line="180" w:lineRule="auto"/>
+        <w:ind w:left="2160" w:hanging="364"/>
+        <w:rPr>
+          <w:rFonts w:ascii="Arial" w:eastAsia="Arial" w:hAnsi="Arial" w:cs="Arial"/>
+          <w:sz w:val="27"/>
+          <w:szCs w:val="27"/>
+          <w:vertAlign w:val="superscript"/>
+        </w:rPr>
+      </w:pPr>
+      <w:proofErr w:type="spellStart"/>
+      <w:r>
+        <w:rPr>
+          <w:rFonts w:eastAsia="Times New Roman"/>
+          <w:sz w:val="16"/>
+          <w:szCs w:val="16"/>
+        </w:rPr>
+        <w:t>Navigation.vue</w:t>
+      </w:r>
+      <w:proofErr w:type="spellEnd"/>
+    </w:p>
+    <w:p>
+      <w:pPr>
+        <w:numPr>
+          <w:ilvl w:val="2"/>
+          <w:numId w:val="15"/>
+        </w:numPr>
+        <w:tabs>
+          <w:tab w:val="left" w:pos="2160"/>
+        </w:tabs>
+        <w:spacing w:after="0" w:line="180" w:lineRule="auto"/>
+        <w:ind w:left="2160" w:hanging="364"/>
+        <w:rPr>
+          <w:rFonts w:ascii="Arial" w:eastAsia="Arial" w:hAnsi="Arial" w:cs="Arial"/>
+          <w:sz w:val="27"/>
+          <w:szCs w:val="27"/>
+          <w:vertAlign w:val="superscript"/>
+        </w:rPr>
+      </w:pPr>
+      <w:proofErr w:type="spellStart"/>
+      <w:r>
+        <w:rPr>
+          <w:rFonts w:eastAsia="Times New Roman"/>
+          <w:sz w:val="16"/>
+          <w:szCs w:val="16"/>
+        </w:rPr>
+        <w:t>Playlist.vue</w:t>
+      </w:r>
+      <w:proofErr w:type="spellEnd"/>
+    </w:p>
+    <w:p>
+      <w:pPr>
+        <w:numPr>
+          <w:ilvl w:val="2"/>
+          <w:numId w:val="15"/>
+        </w:numPr>
+        <w:tabs>
+          <w:tab w:val="left" w:pos="2160"/>
+        </w:tabs>
+        <w:spacing w:after="0" w:line="180" w:lineRule="auto"/>
+        <w:ind w:left="2160" w:hanging="364"/>
+        <w:rPr>
+          <w:rFonts w:ascii="Arial" w:eastAsia="Arial" w:hAnsi="Arial" w:cs="Arial"/>
+          <w:sz w:val="27"/>
+          <w:szCs w:val="27"/>
+          <w:vertAlign w:val="superscript"/>
+        </w:rPr>
+      </w:pPr>
+      <w:proofErr w:type="spellStart"/>
+      <w:r>
+        <w:rPr>
+          <w:rFonts w:eastAsia="Times New Roman"/>
+          <w:sz w:val="16"/>
+          <w:szCs w:val="16"/>
+        </w:rPr>
+        <w:t>Playlists.vue</w:t>
+      </w:r>
+      <w:proofErr w:type="spellEnd"/>
+    </w:p>
+    <w:p>
+      <w:pPr>
+        <w:numPr>
+          <w:ilvl w:val="2"/>
+          <w:numId w:val="15"/>
+        </w:numPr>
+        <w:tabs>
+          <w:tab w:val="left" w:pos="2160"/>
+        </w:tabs>
+        <w:spacing w:after="0" w:line="180" w:lineRule="auto"/>
+        <w:ind w:left="2160" w:hanging="364"/>
+        <w:rPr>
+          <w:rFonts w:ascii="Arial" w:eastAsia="Arial" w:hAnsi="Arial" w:cs="Arial"/>
+          <w:sz w:val="27"/>
+          <w:szCs w:val="27"/>
+          <w:vertAlign w:val="superscript"/>
+        </w:rPr>
+      </w:pPr>
+      <w:proofErr w:type="spellStart"/>
+      <w:r>
+        <w:rPr>
+          <w:rFonts w:eastAsia="Times New Roman"/>
+          <w:sz w:val="16"/>
+          <w:szCs w:val="16"/>
+        </w:rPr>
+        <w:t>Modals</w:t>
+      </w:r>
+      <w:proofErr w:type="spellEnd"/>
+    </w:p>
+    <w:p>
+      <w:pPr>
+        <w:numPr>
+          <w:ilvl w:val="3"/>
+          <w:numId w:val="15"/>
+        </w:numPr>
+        <w:tabs>
+          <w:tab w:val="left" w:pos="2880"/>
+        </w:tabs>
+        <w:spacing w:after="0" w:line="218" w:lineRule="auto"/>
+        <w:ind w:left="2880" w:hanging="363"/>
+        <w:rPr>
+          <w:rFonts w:ascii="Arial" w:eastAsia="Arial" w:hAnsi="Arial" w:cs="Arial"/>
+          <w:sz w:val="14"/>
+          <w:szCs w:val="14"/>
+        </w:rPr>
+      </w:pPr>
+      <w:proofErr w:type="spellStart"/>
+      <w:r>
+        <w:rPr>
+          <w:rFonts w:eastAsia="Times New Roman"/>
+          <w:sz w:val="14"/>
+          <w:szCs w:val="14"/>
+        </w:rPr>
+        <w:t>ModalAddNewSong.vue</w:t>
+      </w:r>
+      <w:proofErr w:type="spellEnd"/>
+    </w:p>
+    <w:p>
+      <w:pPr>
+        <w:numPr>
+          <w:ilvl w:val="3"/>
+          <w:numId w:val="15"/>
+        </w:numPr>
+        <w:tabs>
+          <w:tab w:val="left" w:pos="2880"/>
+        </w:tabs>
+        <w:spacing w:after="0" w:line="240" w:lineRule="auto"/>
+        <w:ind w:left="2880" w:hanging="363"/>
+        <w:rPr>
+          <w:rFonts w:ascii="Arial" w:eastAsia="Arial" w:hAnsi="Arial" w:cs="Arial"/>
+          <w:sz w:val="14"/>
+          <w:szCs w:val="14"/>
+        </w:rPr>
+      </w:pPr>
+      <w:proofErr w:type="spellStart"/>
+      <w:r>
+        <w:rPr>
+          <w:rFonts w:eastAsia="Times New Roman"/>
+          <w:sz w:val="14"/>
+          <w:szCs w:val="14"/>
+        </w:rPr>
+        <w:t>ModalAddNewSongToPlaylist.vue</w:t>
+      </w:r>
+      <w:proofErr w:type="spellEnd"/>
+    </w:p>
+    <w:p>
+      <w:pPr>
+        <w:numPr>
+          <w:ilvl w:val="2"/>
+          <w:numId w:val="15"/>
+        </w:numPr>
+        <w:tabs>
+          <w:tab w:val="left" w:pos="2160"/>
+        </w:tabs>
+        <w:spacing w:after="0" w:line="182" w:lineRule="auto"/>
+        <w:ind w:left="2160" w:hanging="364"/>
+        <w:rPr>
+          <w:rFonts w:ascii="Arial" w:eastAsia="Arial" w:hAnsi="Arial" w:cs="Arial"/>
+          <w:sz w:val="31"/>
+          <w:szCs w:val="31"/>
+          <w:vertAlign w:val="superscript"/>
+        </w:rPr>
+      </w:pPr>
+      <w:proofErr w:type="spellStart"/>
+      <w:r>
+        <w:rPr>
+          <w:rFonts w:eastAsia="Times New Roman"/>
+          <w:sz w:val="18"/>
+          <w:szCs w:val="18"/>
+        </w:rPr>
+        <w:t>Song.vue</w:t>
+      </w:r>
+      <w:proofErr w:type="spellEnd"/>
+    </w:p>
+    <w:p>
+      <w:pPr>
+        <w:numPr>
+          <w:ilvl w:val="1"/>
+          <w:numId w:val="15"/>
+        </w:numPr>
+        <w:tabs>
+          <w:tab w:val="left" w:pos="1440"/>
+        </w:tabs>
+        <w:spacing w:after="0" w:line="180" w:lineRule="auto"/>
+        <w:ind w:left="1440" w:hanging="364"/>
+        <w:rPr>
+          <w:rFonts w:ascii="MS PGothic" w:eastAsia="MS PGothic" w:hAnsi="MS PGothic" w:cs="MS PGothic"/>
+          <w:sz w:val="31"/>
+          <w:szCs w:val="31"/>
+          <w:vertAlign w:val="superscript"/>
+        </w:rPr>
+      </w:pPr>
+      <w:proofErr w:type="gramStart"/>
+      <w:r>
+        <w:rPr>
+          <w:rFonts w:eastAsia="Times New Roman"/>
+          <w:sz w:val="18"/>
+          <w:szCs w:val="18"/>
+        </w:rPr>
+        <w:t>router</w:t>
+      </w:r>
+      <w:proofErr w:type="gramEnd"/>
+      <w:r>
+        <w:rPr>
+          <w:rFonts w:eastAsia="Times New Roman"/>
+          <w:sz w:val="18"/>
+          <w:szCs w:val="18"/>
+        </w:rPr>
+        <w:t>/</w:t>
+      </w:r>
+    </w:p>
+    <w:p>
+      <w:pPr>
+        <w:spacing w:line="41" w:lineRule="exact"/>
+        <w:rPr>
+          <w:rFonts w:ascii="MS PGothic" w:eastAsia="MS PGothic" w:hAnsi="MS PGothic" w:cs="MS PGothic"/>
+          <w:sz w:val="31"/>
+          <w:szCs w:val="31"/>
+          <w:vertAlign w:val="superscript"/>
+        </w:rPr>
+      </w:pPr>
+    </w:p>
+    <w:p>
+      <w:pPr>
+        <w:numPr>
+          <w:ilvl w:val="2"/>
+          <w:numId w:val="15"/>
+        </w:numPr>
+        <w:tabs>
+          <w:tab w:val="left" w:pos="2160"/>
+        </w:tabs>
+        <w:spacing w:after="0" w:line="180" w:lineRule="auto"/>
+        <w:ind w:left="2160" w:hanging="364"/>
+        <w:rPr>
+          <w:rFonts w:ascii="Arial" w:eastAsia="Arial" w:hAnsi="Arial" w:cs="Arial"/>
+          <w:sz w:val="27"/>
+          <w:szCs w:val="27"/>
+          <w:vertAlign w:val="superscript"/>
+        </w:rPr>
+      </w:pPr>
+      <w:proofErr w:type="gramStart"/>
+      <w:r>
+        <w:rPr>
+          <w:rFonts w:eastAsia="Times New Roman"/>
+          <w:sz w:val="16"/>
+          <w:szCs w:val="16"/>
+        </w:rPr>
+        <w:t>index</w:t>
+      </w:r>
+      <w:proofErr w:type="gramEnd"/>
+      <w:r>
+        <w:rPr>
+          <w:rFonts w:eastAsia="Times New Roman"/>
+          <w:sz w:val="16"/>
+          <w:szCs w:val="16"/>
+        </w:rPr>
+        <w:t xml:space="preserve"> .</w:t>
+      </w:r>
+      <w:proofErr w:type="spellStart"/>
+      <w:r>
+        <w:rPr>
+          <w:rFonts w:eastAsia="Times New Roman"/>
+          <w:sz w:val="16"/>
+          <w:szCs w:val="16"/>
+        </w:rPr>
+        <w:t>js</w:t>
+      </w:r>
+      <w:proofErr w:type="spellEnd"/>
+    </w:p>
+    <w:p>
+      <w:pPr>
+        <w:rPr>
+          <w:rFonts w:ascii="Times New Roman" w:hAnsi="Times New Roman" w:cs="Times New Roman"/>
+        </w:rPr>
+      </w:pPr>
+    </w:p>
+    <w:p>
+      <w:pPr>
+        <w:pStyle w:val="Titre1"/>
+        <w:numPr>
+          <w:ilvl w:val="0"/>
+          <w:numId w:val="19"/>
+        </w:numPr>
+        <w:rPr>
+          <w:rFonts w:ascii="Times New Roman" w:hAnsi="Times New Roman" w:cs="Times New Roman"/>
+          <w:sz w:val="40"/>
+          <w:szCs w:val="40"/>
+        </w:rPr>
+      </w:pPr>
+      <w:bookmarkStart w:id="6" w:name="_Développeurs"/>
+      <w:bookmarkEnd w:id="6"/>
+      <w:r>
+        <w:rPr>
+          <w:rFonts w:ascii="Times New Roman" w:hAnsi="Times New Roman" w:cs="Times New Roman"/>
+          <w:sz w:val="40"/>
+          <w:szCs w:val="40"/>
+        </w:rPr>
+        <w:t>Développeurs</w:t>
+      </w:r>
     </w:p>
     <w:p>
       <w:pPr>
@@ -2454,45 +3176,26 @@
           <w:szCs w:val="36"/>
         </w:rPr>
       </w:pPr>
-      <w:r>
-        <w:rPr>
-          <w:rFonts w:ascii="Times New Roman" w:hAnsi="Times New Roman" w:cs="Times New Roman"/>
-          <w:b/>
-          <w:sz w:val="36"/>
-          <w:szCs w:val="36"/>
-        </w:rPr>
-        <w:t>Equipe 7</w:t>
-      </w:r>
-    </w:p>
-    <w:p>
-      <w:pPr>
-        <w:jc w:val="center"/>
-        <w:rPr>
-          <w:rFonts w:ascii="Times New Roman" w:hAnsi="Times New Roman" w:cs="Times New Roman"/>
-          <w:b/>
-          <w:sz w:val="36"/>
-          <w:szCs w:val="36"/>
-        </w:rPr>
-      </w:pPr>
     </w:p>
     <w:tbl>
       <w:tblPr>
-        <w:tblStyle w:val="TableGrid"/>
-        <w:tblW w:w="9203" w:type="dxa"/>
+        <w:tblStyle w:val="Grilledutableau"/>
+        <w:tblW w:w="9747" w:type="dxa"/>
         <w:tblLook w:val="04A0" w:firstRow="1" w:lastRow="0" w:firstColumn="1" w:lastColumn="0" w:noHBand="0" w:noVBand="1"/>
       </w:tblPr>
       <w:tblGrid>
-        <w:gridCol w:w="3067"/>
-        <w:gridCol w:w="3068"/>
-        <w:gridCol w:w="3068"/>
+        <w:gridCol w:w="2436"/>
+        <w:gridCol w:w="2437"/>
+        <w:gridCol w:w="2437"/>
+        <w:gridCol w:w="2437"/>
       </w:tblGrid>
       <w:tr>
         <w:trPr>
-          <w:trHeight w:val="564"/>
+          <w:trHeight w:val="608"/>
         </w:trPr>
         <w:tc>
           <w:tcPr>
-            <w:tcW w:w="3067" w:type="dxa"/>
+            <w:tcW w:w="2436" w:type="dxa"/>
           </w:tcPr>
           <w:p>
             <w:pPr>
@@ -2517,7 +3220,7 @@
         </w:tc>
         <w:tc>
           <w:tcPr>
-            <w:tcW w:w="3068" w:type="dxa"/>
+            <w:tcW w:w="2437" w:type="dxa"/>
           </w:tcPr>
           <w:p>
             <w:pPr>
@@ -2542,7 +3245,7 @@
         </w:tc>
         <w:tc>
           <w:tcPr>
-            <w:tcW w:w="3068" w:type="dxa"/>
+            <w:tcW w:w="2437" w:type="dxa"/>
           </w:tcPr>
           <w:p>
             <w:pPr>
@@ -2562,17 +3265,51 @@
                 <w:szCs w:val="28"/>
               </w:rPr>
               <w:t>Matricule</w:t>
+            </w:r>
+          </w:p>
+        </w:tc>
+        <w:tc>
+          <w:tcPr>
+            <w:tcW w:w="2437" w:type="dxa"/>
+          </w:tcPr>
+          <w:p>
+            <w:pPr>
+              <w:jc w:val="center"/>
+              <w:rPr>
+                <w:rFonts w:ascii="Times New Roman" w:hAnsi="Times New Roman" w:cs="Times New Roman"/>
+                <w:b/>
+                <w:sz w:val="28"/>
+                <w:szCs w:val="28"/>
+              </w:rPr>
+            </w:pPr>
+            <w:r>
+              <w:rPr>
+                <w:rFonts w:ascii="Times New Roman" w:hAnsi="Times New Roman" w:cs="Times New Roman"/>
+                <w:b/>
+                <w:sz w:val="28"/>
+                <w:szCs w:val="28"/>
+              </w:rPr>
+              <w:t>É</w:t>
+            </w:r>
+            <w:r>
+              <w:rPr>
+                <w:rFonts w:ascii="Times New Roman" w:hAnsi="Times New Roman" w:cs="Times New Roman"/>
+                <w:b/>
+                <w:sz w:val="28"/>
+                <w:szCs w:val="28"/>
+              </w:rPr>
+              <w:t>quipe</w:t>
             </w:r>
           </w:p>
         </w:tc>
       </w:tr>
       <w:tr>
         <w:trPr>
-          <w:trHeight w:val="463"/>
+          <w:trHeight w:val="499"/>
         </w:trPr>
         <w:tc>
           <w:tcPr>
-            <w:tcW w:w="3067" w:type="dxa"/>
+            <w:tcW w:w="2436" w:type="dxa"/>
           </w:tcPr>
           <w:p>
             <w:pPr>
@@ -2591,7 +3328,7 @@
         </w:tc>
         <w:tc>
           <w:tcPr>
-            <w:tcW w:w="3068" w:type="dxa"/>
+            <w:tcW w:w="2437" w:type="dxa"/>
           </w:tcPr>
           <w:p>
             <w:pPr>
@@ -2610,7 +3347,7 @@
         </w:tc>
         <w:tc>
           <w:tcPr>
-            <w:tcW w:w="3068" w:type="dxa"/>
+            <w:tcW w:w="2437" w:type="dxa"/>
           </w:tcPr>
           <w:p>
             <w:pPr>
@@ -2623,18 +3360,78 @@
               <w:rPr>
                 <w:rFonts w:ascii="Times New Roman" w:hAnsi="Times New Roman" w:cs="Times New Roman"/>
               </w:rPr>
-              <w:t>111 244 595</w:t>
+              <w:t>111 244</w:t>
+            </w:r>
+            <w:r>
+              <w:rPr>
+                <w:rFonts w:ascii="Times New Roman" w:hAnsi="Times New Roman" w:cs="Times New Roman"/>
+              </w:rPr>
+              <w:t> </w:t>
+            </w:r>
+            <w:r>
+              <w:rPr>
+                <w:rFonts w:ascii="Times New Roman" w:hAnsi="Times New Roman" w:cs="Times New Roman"/>
+              </w:rPr>
+              <w:t>595</w:t>
+            </w:r>
+          </w:p>
+        </w:tc>
+        <w:tc>
+          <w:tcPr>
+            <w:tcW w:w="2437" w:type="dxa"/>
+            <w:vMerge w:val="restart"/>
+          </w:tcPr>
+          <w:p>
+            <w:pPr>
+              <w:jc w:val="center"/>
+              <w:rPr>
+                <w:rFonts w:ascii="Times New Roman" w:hAnsi="Times New Roman" w:cs="Times New Roman"/>
+              </w:rPr>
+            </w:pPr>
+          </w:p>
+          <w:p>
+            <w:pPr>
+              <w:jc w:val="center"/>
+              <w:rPr>
+                <w:rFonts w:ascii="Times New Roman" w:hAnsi="Times New Roman" w:cs="Times New Roman"/>
+              </w:rPr>
+            </w:pPr>
+          </w:p>
+          <w:p>
+            <w:pPr>
+              <w:jc w:val="center"/>
+              <w:rPr>
+                <w:rFonts w:ascii="Times New Roman" w:hAnsi="Times New Roman" w:cs="Times New Roman"/>
+              </w:rPr>
+            </w:pPr>
+          </w:p>
+          <w:p>
+            <w:pPr>
+              <w:jc w:val="center"/>
+              <w:rPr>
+                <w:rFonts w:ascii="Times New Roman" w:hAnsi="Times New Roman" w:cs="Times New Roman"/>
+                <w:sz w:val="32"/>
+                <w:szCs w:val="32"/>
+              </w:rPr>
+            </w:pPr>
+            <w:r>
+              <w:rPr>
+                <w:rFonts w:ascii="Times New Roman" w:hAnsi="Times New Roman" w:cs="Times New Roman"/>
+                <w:sz w:val="32"/>
+                <w:szCs w:val="32"/>
+              </w:rPr>
+              <w:t>7</w:t>
             </w:r>
           </w:p>
         </w:tc>
       </w:tr>
       <w:tr>
         <w:trPr>
-          <w:trHeight w:val="443"/>
+          <w:trHeight w:val="477"/>
         </w:trPr>
         <w:tc>
           <w:tcPr>
-            <w:tcW w:w="3067" w:type="dxa"/>
+            <w:tcW w:w="2436" w:type="dxa"/>
           </w:tcPr>
           <w:p>
             <w:pPr>
@@ -2653,7 +3450,7 @@
         </w:tc>
         <w:tc>
           <w:tcPr>
-            <w:tcW w:w="3068" w:type="dxa"/>
+            <w:tcW w:w="2437" w:type="dxa"/>
           </w:tcPr>
           <w:p>
             <w:pPr>
@@ -2672,7 +3469,7 @@
         </w:tc>
         <w:tc>
           <w:tcPr>
-            <w:tcW w:w="3068" w:type="dxa"/>
+            <w:tcW w:w="2437" w:type="dxa"/>
           </w:tcPr>
           <w:p>
             <w:pPr>
@@ -2687,16 +3484,30 @@
               </w:rPr>
               <w:t>111 244 596</w:t>
             </w:r>
+          </w:p>
+        </w:tc>
+        <w:tc>
+          <w:tcPr>
+            <w:tcW w:w="2437" w:type="dxa"/>
+            <w:vMerge/>
+          </w:tcPr>
+          <w:p>
+            <w:pPr>
+              <w:jc w:val="center"/>
+              <w:rPr>
+                <w:rFonts w:ascii="Times New Roman" w:hAnsi="Times New Roman" w:cs="Times New Roman"/>
+              </w:rPr>
+            </w:pPr>
           </w:p>
         </w:tc>
       </w:tr>
       <w:tr>
         <w:trPr>
-          <w:trHeight w:val="443"/>
+          <w:trHeight w:val="477"/>
         </w:trPr>
         <w:tc>
           <w:tcPr>
-            <w:tcW w:w="3067" w:type="dxa"/>
+            <w:tcW w:w="2436" w:type="dxa"/>
           </w:tcPr>
           <w:p>
             <w:pPr>
@@ -2715,7 +3526,7 @@
         </w:tc>
         <w:tc>
           <w:tcPr>
-            <w:tcW w:w="3068" w:type="dxa"/>
+            <w:tcW w:w="2437" w:type="dxa"/>
           </w:tcPr>
           <w:p>
             <w:pPr>
@@ -2728,19 +3539,13 @@
               <w:rPr>
                 <w:rFonts w:ascii="Times New Roman" w:hAnsi="Times New Roman" w:cs="Times New Roman"/>
               </w:rPr>
-              <w:t>S</w:t>
-            </w:r>
-            <w:r>
-              <w:rPr>
-                <w:rFonts w:ascii="Times New Roman" w:hAnsi="Times New Roman" w:cs="Times New Roman"/>
-              </w:rPr>
-              <w:t>SBRU</w:t>
+              <w:t>SSBRU</w:t>
             </w:r>
           </w:p>
         </w:tc>
         <w:tc>
           <w:tcPr>
-            <w:tcW w:w="3068" w:type="dxa"/>
+            <w:tcW w:w="2437" w:type="dxa"/>
           </w:tcPr>
           <w:p>
             <w:pPr>
@@ -2753,24 +3558,32 @@
               <w:rPr>
                 <w:rFonts w:ascii="Times New Roman" w:hAnsi="Times New Roman" w:cs="Times New Roman"/>
               </w:rPr>
-              <w:t xml:space="preserve">111 244 </w:t>
+              <w:t>111 244 646</w:t>
             </w:r>
-            <w:r>
-              <w:rPr>
-                <w:rFonts w:ascii="Times New Roman" w:hAnsi="Times New Roman" w:cs="Times New Roman"/>
-              </w:rPr>
-              <w:t>646</w:t>
-            </w:r>
+          </w:p>
+        </w:tc>
+        <w:tc>
+          <w:tcPr>
+            <w:tcW w:w="2437" w:type="dxa"/>
+            <w:vMerge/>
+          </w:tcPr>
+          <w:p>
+            <w:pPr>
+              <w:jc w:val="center"/>
+              <w:rPr>
+                <w:rFonts w:ascii="Times New Roman" w:hAnsi="Times New Roman" w:cs="Times New Roman"/>
+              </w:rPr>
+            </w:pPr>
           </w:p>
         </w:tc>
       </w:tr>
       <w:tr>
         <w:trPr>
-          <w:trHeight w:val="443"/>
+          <w:trHeight w:val="477"/>
         </w:trPr>
         <w:tc>
           <w:tcPr>
-            <w:tcW w:w="3067" w:type="dxa"/>
+            <w:tcW w:w="2436" w:type="dxa"/>
           </w:tcPr>
           <w:p>
             <w:pPr>
@@ -2789,7 +3602,7 @@
         </w:tc>
         <w:tc>
           <w:tcPr>
-            <w:tcW w:w="3068" w:type="dxa"/>
+            <w:tcW w:w="2437" w:type="dxa"/>
           </w:tcPr>
           <w:p>
             <w:pPr>
@@ -2808,7 +3621,7 @@
         </w:tc>
         <w:tc>
           <w:tcPr>
-            <w:tcW w:w="3068" w:type="dxa"/>
+            <w:tcW w:w="2437" w:type="dxa"/>
           </w:tcPr>
           <w:p>
             <w:pPr>
@@ -2821,14 +3634,22 @@
               <w:rPr>
                 <w:rFonts w:ascii="Times New Roman" w:hAnsi="Times New Roman" w:cs="Times New Roman"/>
               </w:rPr>
-              <w:t xml:space="preserve">111 244 </w:t>
+              <w:t>111 244 597</w:t>
             </w:r>
-            <w:r>
-              <w:rPr>
-                <w:rFonts w:ascii="Times New Roman" w:hAnsi="Times New Roman" w:cs="Times New Roman"/>
-              </w:rPr>
-              <w:t>597</w:t>
-            </w:r>
+          </w:p>
+        </w:tc>
+        <w:tc>
+          <w:tcPr>
+            <w:tcW w:w="2437" w:type="dxa"/>
+            <w:vMerge/>
+          </w:tcPr>
+          <w:p>
+            <w:pPr>
+              <w:jc w:val="center"/>
+              <w:rPr>
+                <w:rFonts w:ascii="Times New Roman" w:hAnsi="Times New Roman" w:cs="Times New Roman"/>
+              </w:rPr>
+            </w:pPr>
           </w:p>
         </w:tc>
       </w:tr>
@@ -2841,8 +3662,8 @@
       </w:pPr>
     </w:p>
     <w:sectPr>
-      <w:headerReference w:type="default" r:id="rId7"/>
-      <w:footerReference w:type="default" r:id="rId8"/>
+      <w:headerReference w:type="default" r:id="rId10"/>
+      <w:footerReference w:type="default" r:id="rId11"/>
       <w:pgSz w:w="11906" w:h="16838"/>
       <w:pgMar w:top="1417" w:right="1417" w:bottom="1417" w:left="1417" w:header="708" w:footer="708" w:gutter="0"/>
       <w:cols w:space="708"/>
@@ -3001,7 +3822,7 @@
   </w:p>
   <w:p>
     <w:pPr>
-      <w:pStyle w:val="Footer"/>
+      <w:pStyle w:val="Pieddepage"/>
     </w:pPr>
   </w:p>
 </w:ftr>
@@ -3045,7 +3866,7 @@
       </w:tabs>
       <w:spacing w:after="0"/>
       <w:rPr>
-        <w:rFonts w:asciiTheme="majorHAnsi" w:eastAsiaTheme="majorEastAsia" w:hAnsiTheme="majorHAnsi" w:cstheme="majorBidi"/>
+        <w:rFonts w:ascii="Times New Roman" w:eastAsiaTheme="majorEastAsia" w:hAnsi="Times New Roman" w:cs="Times New Roman"/>
         <w:color w:val="2F5496" w:themeColor="accent1" w:themeShade="BF"/>
         <w:sz w:val="26"/>
         <w:szCs w:val="26"/>
@@ -3053,7 +3874,7 @@
     </w:pPr>
     <w:r>
       <w:rPr>
-        <w:rFonts w:asciiTheme="majorHAnsi" w:eastAsiaTheme="majorEastAsia" w:hAnsiTheme="majorHAnsi" w:cstheme="majorBidi"/>
+        <w:rFonts w:ascii="Times New Roman" w:eastAsiaTheme="majorEastAsia" w:hAnsi="Times New Roman" w:cs="Times New Roman"/>
         <w:color w:val="2F5496" w:themeColor="accent1" w:themeShade="BF"/>
         <w:sz w:val="26"/>
         <w:szCs w:val="26"/>
@@ -3062,17 +3883,17 @@
     </w:r>
     <w:r>
       <w:rPr>
-        <w:rFonts w:asciiTheme="majorHAnsi" w:eastAsiaTheme="majorEastAsia" w:hAnsiTheme="majorHAnsi" w:cstheme="majorBidi"/>
+        <w:rFonts w:ascii="Times New Roman" w:eastAsiaTheme="majorEastAsia" w:hAnsi="Times New Roman" w:cs="Times New Roman"/>
         <w:color w:val="2F5496" w:themeColor="accent1" w:themeShade="BF"/>
         <w:sz w:val="26"/>
         <w:szCs w:val="26"/>
       </w:rPr>
-      <w:t>2</w:t>
+      <w:t>3</w:t>
     </w:r>
   </w:p>
   <w:p>
     <w:pPr>
-      <w:pStyle w:val="Header"/>
+      <w:pStyle w:val="En-tte"/>
     </w:pPr>
   </w:p>
 </w:hdr>
@@ -3537,7 +4358,7 @@
   <w:abstractNum w:abstractNumId="7" w15:restartNumberingAfterBreak="0">
     <w:nsid w:val="2D595A29"/>
     <w:multiLevelType w:val="hybridMultilevel"/>
-    <w:tmpl w:val="C1EADF0E"/>
+    <w:tmpl w:val="0E902D64"/>
     <w:lvl w:ilvl="0" w:tplc="040C0001">
       <w:start w:val="1"/>
       <w:numFmt w:val="bullet"/>
@@ -3550,31 +4371,31 @@
         <w:rFonts w:ascii="Symbol" w:hAnsi="Symbol" w:hint="default"/>
       </w:rPr>
     </w:lvl>
-    <w:lvl w:ilvl="1" w:tplc="040C0009">
-      <w:start w:val="1"/>
-      <w:numFmt w:val="bullet"/>
-      <w:lvlText w:val=""/>
+    <w:lvl w:ilvl="1" w:tplc="040C0003">
+      <w:start w:val="1"/>
+      <w:numFmt w:val="bullet"/>
+      <w:lvlText w:val="o"/>
       <w:lvlJc w:val="left"/>
       <w:pPr>
         <w:ind w:left="1440" w:hanging="360"/>
       </w:pPr>
       <w:rPr>
+        <w:rFonts w:ascii="Courier New" w:hAnsi="Courier New" w:cs="Courier New" w:hint="default"/>
+      </w:rPr>
+    </w:lvl>
+    <w:lvl w:ilvl="2" w:tplc="040C0005">
+      <w:start w:val="1"/>
+      <w:numFmt w:val="bullet"/>
+      <w:lvlText w:val=""/>
+      <w:lvlJc w:val="left"/>
+      <w:pPr>
+        <w:ind w:left="2160" w:hanging="360"/>
+      </w:pPr>
+      <w:rPr>
         <w:rFonts w:ascii="Wingdings" w:hAnsi="Wingdings" w:hint="default"/>
       </w:rPr>
     </w:lvl>
-    <w:lvl w:ilvl="2" w:tplc="040C0005">
-      <w:start w:val="1"/>
-      <w:numFmt w:val="bullet"/>
-      <w:lvlText w:val=""/>
-      <w:lvlJc w:val="left"/>
-      <w:pPr>
-        <w:ind w:left="2160" w:hanging="360"/>
-      </w:pPr>
-      <w:rPr>
-        <w:rFonts w:ascii="Wingdings" w:hAnsi="Wingdings" w:hint="default"/>
-      </w:rPr>
-    </w:lvl>
-    <w:lvl w:ilvl="3" w:tplc="040C0001">
+    <w:lvl w:ilvl="3" w:tplc="040C0001" w:tentative="1">
       <w:start w:val="1"/>
       <w:numFmt w:val="bullet"/>
       <w:lvlText w:val=""/>
@@ -3761,6 +4582,95 @@
     </w:lvl>
   </w:abstractNum>
   <w:abstractNum w:abstractNumId="9" w15:restartNumberingAfterBreak="0">
+    <w:nsid w:val="34334BD5"/>
+    <w:multiLevelType w:val="hybridMultilevel"/>
+    <w:tmpl w:val="EE8AA248"/>
+    <w:lvl w:ilvl="0" w:tplc="040C000F">
+      <w:start w:val="1"/>
+      <w:numFmt w:val="decimal"/>
+      <w:lvlText w:val="%1."/>
+      <w:lvlJc w:val="left"/>
+      <w:pPr>
+        <w:ind w:left="720" w:hanging="360"/>
+      </w:pPr>
+      <w:rPr>
+        <w:rFonts w:hint="default"/>
+      </w:rPr>
+    </w:lvl>
+    <w:lvl w:ilvl="1" w:tplc="040C0019" w:tentative="1">
+      <w:start w:val="1"/>
+      <w:numFmt w:val="lowerLetter"/>
+      <w:lvlText w:val="%2."/>
+      <w:lvlJc w:val="left"/>
+      <w:pPr>
+        <w:ind w:left="1440" w:hanging="360"/>
+      </w:pPr>
+    </w:lvl>
+    <w:lvl w:ilvl="2" w:tplc="040C001B" w:tentative="1">
+      <w:start w:val="1"/>
+      <w:numFmt w:val="lowerRoman"/>
+      <w:lvlText w:val="%3."/>
+      <w:lvlJc w:val="right"/>
+      <w:pPr>
+        <w:ind w:left="2160" w:hanging="180"/>
+      </w:pPr>
+    </w:lvl>
+    <w:lvl w:ilvl="3" w:tplc="040C000F" w:tentative="1">
+      <w:start w:val="1"/>
+      <w:numFmt w:val="decimal"/>
+      <w:lvlText w:val="%4."/>
+      <w:lvlJc w:val="left"/>
+      <w:pPr>
+        <w:ind w:left="2880" w:hanging="360"/>
+      </w:pPr>
+    </w:lvl>
+    <w:lvl w:ilvl="4" w:tplc="040C0019" w:tentative="1">
+      <w:start w:val="1"/>
+      <w:numFmt w:val="lowerLetter"/>
+      <w:lvlText w:val="%5."/>
+      <w:lvlJc w:val="left"/>
+      <w:pPr>
+        <w:ind w:left="3600" w:hanging="360"/>
+      </w:pPr>
+    </w:lvl>
+    <w:lvl w:ilvl="5" w:tplc="040C001B" w:tentative="1">
+      <w:start w:val="1"/>
+      <w:numFmt w:val="lowerRoman"/>
+      <w:lvlText w:val="%6."/>
+      <w:lvlJc w:val="right"/>
+      <w:pPr>
+        <w:ind w:left="4320" w:hanging="180"/>
+      </w:pPr>
+    </w:lvl>
+    <w:lvl w:ilvl="6" w:tplc="040C000F" w:tentative="1">
+      <w:start w:val="1"/>
+      <w:numFmt w:val="decimal"/>
+      <w:lvlText w:val="%7."/>
+      <w:lvlJc w:val="left"/>
+      <w:pPr>
+        <w:ind w:left="5040" w:hanging="360"/>
+      </w:pPr>
+    </w:lvl>
+    <w:lvl w:ilvl="7" w:tplc="040C0019" w:tentative="1">
+      <w:start w:val="1"/>
+      <w:numFmt w:val="lowerLetter"/>
+      <w:lvlText w:val="%8."/>
+      <w:lvlJc w:val="left"/>
+      <w:pPr>
+        <w:ind w:left="5760" w:hanging="360"/>
+      </w:pPr>
+    </w:lvl>
+    <w:lvl w:ilvl="8" w:tplc="040C001B" w:tentative="1">
+      <w:start w:val="1"/>
+      <w:numFmt w:val="lowerRoman"/>
+      <w:lvlText w:val="%9."/>
+      <w:lvlJc w:val="right"/>
+      <w:pPr>
+        <w:ind w:left="6480" w:hanging="180"/>
+      </w:pPr>
+    </w:lvl>
+  </w:abstractNum>
+  <w:abstractNum w:abstractNumId="10" w15:restartNumberingAfterBreak="0">
     <w:nsid w:val="3A4A6853"/>
     <w:multiLevelType w:val="hybridMultilevel"/>
     <w:tmpl w:val="03E85570"/>
@@ -3873,7 +4783,88 @@
       </w:rPr>
     </w:lvl>
   </w:abstractNum>
-  <w:abstractNum w:abstractNumId="10" w15:restartNumberingAfterBreak="0">
+  <w:abstractNum w:abstractNumId="11" w15:restartNumberingAfterBreak="0">
+    <w:nsid w:val="41B71EFB"/>
+    <w:multiLevelType w:val="hybridMultilevel"/>
+    <w:tmpl w:val="FCDC4A62"/>
+    <w:lvl w:ilvl="0" w:tplc="24089772">
+      <w:start w:val="1"/>
+      <w:numFmt w:val="bullet"/>
+      <w:lvlText w:val="•"/>
+      <w:lvlJc w:val="left"/>
+      <w:pPr>
+        <w:ind w:left="0" w:firstLine="0"/>
+      </w:pPr>
+    </w:lvl>
+    <w:lvl w:ilvl="1" w:tplc="962A5C08">
+      <w:start w:val="1"/>
+      <w:numFmt w:val="bullet"/>
+      <w:lvlText w:val="❖"/>
+      <w:lvlJc w:val="left"/>
+      <w:pPr>
+        <w:ind w:left="0" w:firstLine="0"/>
+      </w:pPr>
+    </w:lvl>
+    <w:lvl w:ilvl="2" w:tplc="3AF68098">
+      <w:start w:val="1"/>
+      <w:numFmt w:val="bullet"/>
+      <w:lvlText w:val="▪"/>
+      <w:lvlJc w:val="left"/>
+      <w:pPr>
+        <w:ind w:left="0" w:firstLine="0"/>
+      </w:pPr>
+    </w:lvl>
+    <w:lvl w:ilvl="3" w:tplc="CFB60586">
+      <w:start w:val="1"/>
+      <w:numFmt w:val="bullet"/>
+      <w:lvlText w:val="•"/>
+      <w:lvlJc w:val="left"/>
+      <w:pPr>
+        <w:ind w:left="0" w:firstLine="0"/>
+      </w:pPr>
+    </w:lvl>
+    <w:lvl w:ilvl="4" w:tplc="5B0C70EC">
+      <w:numFmt w:val="decimal"/>
+      <w:lvlText w:val=""/>
+      <w:lvlJc w:val="left"/>
+      <w:pPr>
+        <w:ind w:left="0" w:firstLine="0"/>
+      </w:pPr>
+    </w:lvl>
+    <w:lvl w:ilvl="5" w:tplc="72464B46">
+      <w:numFmt w:val="decimal"/>
+      <w:lvlText w:val=""/>
+      <w:lvlJc w:val="left"/>
+      <w:pPr>
+        <w:ind w:left="0" w:firstLine="0"/>
+      </w:pPr>
+    </w:lvl>
+    <w:lvl w:ilvl="6" w:tplc="3702D3BA">
+      <w:numFmt w:val="decimal"/>
+      <w:lvlText w:val=""/>
+      <w:lvlJc w:val="left"/>
+      <w:pPr>
+        <w:ind w:left="0" w:firstLine="0"/>
+      </w:pPr>
+    </w:lvl>
+    <w:lvl w:ilvl="7" w:tplc="3F96D4BE">
+      <w:numFmt w:val="decimal"/>
+      <w:lvlText w:val=""/>
+      <w:lvlJc w:val="left"/>
+      <w:pPr>
+        <w:ind w:left="0" w:firstLine="0"/>
+      </w:pPr>
+    </w:lvl>
+    <w:lvl w:ilvl="8" w:tplc="3AD0AC16">
+      <w:numFmt w:val="decimal"/>
+      <w:lvlText w:val=""/>
+      <w:lvlJc w:val="left"/>
+      <w:pPr>
+        <w:ind w:left="0" w:firstLine="0"/>
+      </w:pPr>
+    </w:lvl>
+  </w:abstractNum>
+  <w:abstractNum w:abstractNumId="12" w15:restartNumberingAfterBreak="0">
     <w:nsid w:val="435900B5"/>
     <w:multiLevelType w:val="hybridMultilevel"/>
     <w:tmpl w:val="B4383DF6"/>
@@ -3986,7 +4977,7 @@
       </w:rPr>
     </w:lvl>
   </w:abstractNum>
-  <w:abstractNum w:abstractNumId="11" w15:restartNumberingAfterBreak="0">
+  <w:abstractNum w:abstractNumId="13" w15:restartNumberingAfterBreak="0">
     <w:nsid w:val="44D2249D"/>
     <w:multiLevelType w:val="hybridMultilevel"/>
     <w:tmpl w:val="AFF5C1EB"/>
@@ -4037,7 +5028,7 @@
       <w:lvlJc w:val="left"/>
     </w:lvl>
   </w:abstractNum>
-  <w:abstractNum w:abstractNumId="12" w15:restartNumberingAfterBreak="0">
+  <w:abstractNum w:abstractNumId="14" w15:restartNumberingAfterBreak="0">
     <w:nsid w:val="4DDC3BAE"/>
     <w:multiLevelType w:val="hybridMultilevel"/>
     <w:tmpl w:val="9A8438D4"/>
@@ -4150,7 +5141,96 @@
       </w:rPr>
     </w:lvl>
   </w:abstractNum>
-  <w:abstractNum w:abstractNumId="13" w15:restartNumberingAfterBreak="0">
+  <w:abstractNum w:abstractNumId="15" w15:restartNumberingAfterBreak="0">
+    <w:nsid w:val="521527E5"/>
+    <w:multiLevelType w:val="hybridMultilevel"/>
+    <w:tmpl w:val="7A9AE4CC"/>
+    <w:lvl w:ilvl="0" w:tplc="6324ED18">
+      <w:start w:val="5"/>
+      <w:numFmt w:val="decimal"/>
+      <w:lvlText w:val="%1."/>
+      <w:lvlJc w:val="left"/>
+      <w:pPr>
+        <w:ind w:left="1080" w:hanging="360"/>
+      </w:pPr>
+      <w:rPr>
+        <w:rFonts w:hint="default"/>
+      </w:rPr>
+    </w:lvl>
+    <w:lvl w:ilvl="1" w:tplc="040C0019" w:tentative="1">
+      <w:start w:val="1"/>
+      <w:numFmt w:val="lowerLetter"/>
+      <w:lvlText w:val="%2."/>
+      <w:lvlJc w:val="left"/>
+      <w:pPr>
+        <w:ind w:left="1800" w:hanging="360"/>
+      </w:pPr>
+    </w:lvl>
+    <w:lvl w:ilvl="2" w:tplc="040C001B" w:tentative="1">
+      <w:start w:val="1"/>
+      <w:numFmt w:val="lowerRoman"/>
+      <w:lvlText w:val="%3."/>
+      <w:lvlJc w:val="right"/>
+      <w:pPr>
+        <w:ind w:left="2520" w:hanging="180"/>
+      </w:pPr>
+    </w:lvl>
+    <w:lvl w:ilvl="3" w:tplc="040C000F" w:tentative="1">
+      <w:start w:val="1"/>
+      <w:numFmt w:val="decimal"/>
+      <w:lvlText w:val="%4."/>
+      <w:lvlJc w:val="left"/>
+      <w:pPr>
+        <w:ind w:left="3240" w:hanging="360"/>
+      </w:pPr>
+    </w:lvl>
+    <w:lvl w:ilvl="4" w:tplc="040C0019" w:tentative="1">
+      <w:start w:val="1"/>
+      <w:numFmt w:val="lowerLetter"/>
+      <w:lvlText w:val="%5."/>
+      <w:lvlJc w:val="left"/>
+      <w:pPr>
+        <w:ind w:left="3960" w:hanging="360"/>
+      </w:pPr>
+    </w:lvl>
+    <w:lvl w:ilvl="5" w:tplc="040C001B" w:tentative="1">
+      <w:start w:val="1"/>
+      <w:numFmt w:val="lowerRoman"/>
+      <w:lvlText w:val="%6."/>
+      <w:lvlJc w:val="right"/>
+      <w:pPr>
+        <w:ind w:left="4680" w:hanging="180"/>
+      </w:pPr>
+    </w:lvl>
+    <w:lvl w:ilvl="6" w:tplc="040C000F" w:tentative="1">
+      <w:start w:val="1"/>
+      <w:numFmt w:val="decimal"/>
+      <w:lvlText w:val="%7."/>
+      <w:lvlJc w:val="left"/>
+      <w:pPr>
+        <w:ind w:left="5400" w:hanging="360"/>
+      </w:pPr>
+    </w:lvl>
+    <w:lvl w:ilvl="7" w:tplc="040C0019" w:tentative="1">
+      <w:start w:val="1"/>
+      <w:numFmt w:val="lowerLetter"/>
+      <w:lvlText w:val="%8."/>
+      <w:lvlJc w:val="left"/>
+      <w:pPr>
+        <w:ind w:left="6120" w:hanging="360"/>
+      </w:pPr>
+    </w:lvl>
+    <w:lvl w:ilvl="8" w:tplc="040C001B" w:tentative="1">
+      <w:start w:val="1"/>
+      <w:numFmt w:val="lowerRoman"/>
+      <w:lvlText w:val="%9."/>
+      <w:lvlJc w:val="right"/>
+      <w:pPr>
+        <w:ind w:left="6840" w:hanging="180"/>
+      </w:pPr>
+    </w:lvl>
+  </w:abstractNum>
+  <w:abstractNum w:abstractNumId="16" w15:restartNumberingAfterBreak="0">
     <w:nsid w:val="6A4231B7"/>
     <w:multiLevelType w:val="hybridMultilevel"/>
     <w:tmpl w:val="89D8B148"/>
@@ -4261,16 +5341,191 @@
       <w:rPr>
         <w:rFonts w:ascii="Wingdings" w:hAnsi="Wingdings" w:hint="default"/>
       </w:rPr>
+    </w:lvl>
+  </w:abstractNum>
+  <w:abstractNum w:abstractNumId="17" w15:restartNumberingAfterBreak="0">
+    <w:nsid w:val="76BC4A3B"/>
+    <w:multiLevelType w:val="hybridMultilevel"/>
+    <w:tmpl w:val="8806BB8E"/>
+    <w:lvl w:ilvl="0" w:tplc="5A9C863E">
+      <w:start w:val="1"/>
+      <w:numFmt w:val="decimal"/>
+      <w:lvlText w:val="%1."/>
+      <w:lvlJc w:val="left"/>
+      <w:pPr>
+        <w:ind w:left="1080" w:hanging="720"/>
+      </w:pPr>
+      <w:rPr>
+        <w:rFonts w:hint="default"/>
+      </w:rPr>
+    </w:lvl>
+    <w:lvl w:ilvl="1" w:tplc="040C0019" w:tentative="1">
+      <w:start w:val="1"/>
+      <w:numFmt w:val="lowerLetter"/>
+      <w:lvlText w:val="%2."/>
+      <w:lvlJc w:val="left"/>
+      <w:pPr>
+        <w:ind w:left="1440" w:hanging="360"/>
+      </w:pPr>
+    </w:lvl>
+    <w:lvl w:ilvl="2" w:tplc="040C001B" w:tentative="1">
+      <w:start w:val="1"/>
+      <w:numFmt w:val="lowerRoman"/>
+      <w:lvlText w:val="%3."/>
+      <w:lvlJc w:val="right"/>
+      <w:pPr>
+        <w:ind w:left="2160" w:hanging="180"/>
+      </w:pPr>
+    </w:lvl>
+    <w:lvl w:ilvl="3" w:tplc="040C000F" w:tentative="1">
+      <w:start w:val="1"/>
+      <w:numFmt w:val="decimal"/>
+      <w:lvlText w:val="%4."/>
+      <w:lvlJc w:val="left"/>
+      <w:pPr>
+        <w:ind w:left="2880" w:hanging="360"/>
+      </w:pPr>
+    </w:lvl>
+    <w:lvl w:ilvl="4" w:tplc="040C0019" w:tentative="1">
+      <w:start w:val="1"/>
+      <w:numFmt w:val="lowerLetter"/>
+      <w:lvlText w:val="%5."/>
+      <w:lvlJc w:val="left"/>
+      <w:pPr>
+        <w:ind w:left="3600" w:hanging="360"/>
+      </w:pPr>
+    </w:lvl>
+    <w:lvl w:ilvl="5" w:tplc="040C001B" w:tentative="1">
+      <w:start w:val="1"/>
+      <w:numFmt w:val="lowerRoman"/>
+      <w:lvlText w:val="%6."/>
+      <w:lvlJc w:val="right"/>
+      <w:pPr>
+        <w:ind w:left="4320" w:hanging="180"/>
+      </w:pPr>
+    </w:lvl>
+    <w:lvl w:ilvl="6" w:tplc="040C000F" w:tentative="1">
+      <w:start w:val="1"/>
+      <w:numFmt w:val="decimal"/>
+      <w:lvlText w:val="%7."/>
+      <w:lvlJc w:val="left"/>
+      <w:pPr>
+        <w:ind w:left="5040" w:hanging="360"/>
+      </w:pPr>
+    </w:lvl>
+    <w:lvl w:ilvl="7" w:tplc="040C0019" w:tentative="1">
+      <w:start w:val="1"/>
+      <w:numFmt w:val="lowerLetter"/>
+      <w:lvlText w:val="%8."/>
+      <w:lvlJc w:val="left"/>
+      <w:pPr>
+        <w:ind w:left="5760" w:hanging="360"/>
+      </w:pPr>
+    </w:lvl>
+    <w:lvl w:ilvl="8" w:tplc="040C001B" w:tentative="1">
+      <w:start w:val="1"/>
+      <w:numFmt w:val="lowerRoman"/>
+      <w:lvlText w:val="%9."/>
+      <w:lvlJc w:val="right"/>
+      <w:pPr>
+        <w:ind w:left="6480" w:hanging="180"/>
+      </w:pPr>
+    </w:lvl>
+  </w:abstractNum>
+  <w:abstractNum w:abstractNumId="18" w15:restartNumberingAfterBreak="0">
+    <w:nsid w:val="7F070C72"/>
+    <w:multiLevelType w:val="hybridMultilevel"/>
+    <w:tmpl w:val="2D9058B4"/>
+    <w:lvl w:ilvl="0" w:tplc="040C000F">
+      <w:start w:val="1"/>
+      <w:numFmt w:val="decimal"/>
+      <w:lvlText w:val="%1."/>
+      <w:lvlJc w:val="left"/>
+      <w:pPr>
+        <w:ind w:left="720" w:hanging="360"/>
+      </w:pPr>
+    </w:lvl>
+    <w:lvl w:ilvl="1" w:tplc="040C0019" w:tentative="1">
+      <w:start w:val="1"/>
+      <w:numFmt w:val="lowerLetter"/>
+      <w:lvlText w:val="%2."/>
+      <w:lvlJc w:val="left"/>
+      <w:pPr>
+        <w:ind w:left="1440" w:hanging="360"/>
+      </w:pPr>
+    </w:lvl>
+    <w:lvl w:ilvl="2" w:tplc="040C001B" w:tentative="1">
+      <w:start w:val="1"/>
+      <w:numFmt w:val="lowerRoman"/>
+      <w:lvlText w:val="%3."/>
+      <w:lvlJc w:val="right"/>
+      <w:pPr>
+        <w:ind w:left="2160" w:hanging="180"/>
+      </w:pPr>
+    </w:lvl>
+    <w:lvl w:ilvl="3" w:tplc="040C000F" w:tentative="1">
+      <w:start w:val="1"/>
+      <w:numFmt w:val="decimal"/>
+      <w:lvlText w:val="%4."/>
+      <w:lvlJc w:val="left"/>
+      <w:pPr>
+        <w:ind w:left="2880" w:hanging="360"/>
+      </w:pPr>
+    </w:lvl>
+    <w:lvl w:ilvl="4" w:tplc="040C0019" w:tentative="1">
+      <w:start w:val="1"/>
+      <w:numFmt w:val="lowerLetter"/>
+      <w:lvlText w:val="%5."/>
+      <w:lvlJc w:val="left"/>
+      <w:pPr>
+        <w:ind w:left="3600" w:hanging="360"/>
+      </w:pPr>
+    </w:lvl>
+    <w:lvl w:ilvl="5" w:tplc="040C001B" w:tentative="1">
+      <w:start w:val="1"/>
+      <w:numFmt w:val="lowerRoman"/>
+      <w:lvlText w:val="%6."/>
+      <w:lvlJc w:val="right"/>
+      <w:pPr>
+        <w:ind w:left="4320" w:hanging="180"/>
+      </w:pPr>
+    </w:lvl>
+    <w:lvl w:ilvl="6" w:tplc="040C000F" w:tentative="1">
+      <w:start w:val="1"/>
+      <w:numFmt w:val="decimal"/>
+      <w:lvlText w:val="%7."/>
+      <w:lvlJc w:val="left"/>
+      <w:pPr>
+        <w:ind w:left="5040" w:hanging="360"/>
+      </w:pPr>
+    </w:lvl>
+    <w:lvl w:ilvl="7" w:tplc="040C0019" w:tentative="1">
+      <w:start w:val="1"/>
+      <w:numFmt w:val="lowerLetter"/>
+      <w:lvlText w:val="%8."/>
+      <w:lvlJc w:val="left"/>
+      <w:pPr>
+        <w:ind w:left="5760" w:hanging="360"/>
+      </w:pPr>
+    </w:lvl>
+    <w:lvl w:ilvl="8" w:tplc="040C001B" w:tentative="1">
+      <w:start w:val="1"/>
+      <w:numFmt w:val="lowerRoman"/>
+      <w:lvlText w:val="%9."/>
+      <w:lvlJc w:val="right"/>
+      <w:pPr>
+        <w:ind w:left="6480" w:hanging="180"/>
+      </w:pPr>
     </w:lvl>
   </w:abstractNum>
   <w:num w:numId="1">
     <w:abstractNumId w:val="5"/>
   </w:num>
   <w:num w:numId="2">
-    <w:abstractNumId w:val="10"/>
+    <w:abstractNumId w:val="12"/>
   </w:num>
   <w:num w:numId="3">
-    <w:abstractNumId w:val="9"/>
+    <w:abstractNumId w:val="10"/>
   </w:num>
   <w:num w:numId="4">
     <w:abstractNumId w:val="6"/>
@@ -4285,7 +5540,7 @@
     <w:abstractNumId w:val="4"/>
   </w:num>
   <w:num w:numId="8">
-    <w:abstractNumId w:val="11"/>
+    <w:abstractNumId w:val="13"/>
   </w:num>
   <w:num w:numId="9">
     <w:abstractNumId w:val="0"/>
@@ -4294,16 +5549,31 @@
     <w:abstractNumId w:val="2"/>
   </w:num>
   <w:num w:numId="11">
-    <w:abstractNumId w:val="13"/>
+    <w:abstractNumId w:val="16"/>
   </w:num>
   <w:num w:numId="12">
-    <w:abstractNumId w:val="12"/>
+    <w:abstractNumId w:val="14"/>
   </w:num>
   <w:num w:numId="13">
     <w:abstractNumId w:val="3"/>
   </w:num>
   <w:num w:numId="14">
     <w:abstractNumId w:val="1"/>
+  </w:num>
+  <w:num w:numId="15">
+    <w:abstractNumId w:val="11"/>
+  </w:num>
+  <w:num w:numId="16">
+    <w:abstractNumId w:val="15"/>
+  </w:num>
+  <w:num w:numId="17">
+    <w:abstractNumId w:val="18"/>
+  </w:num>
+  <w:num w:numId="18">
+    <w:abstractNumId w:val="17"/>
+  </w:num>
+  <w:num w:numId="19">
+    <w:abstractNumId w:val="9"/>
   </w:num>
 </w:numbering>
 </file>
@@ -4706,13 +5976,34 @@
     <w:name w:val="Normal"/>
     <w:qFormat/>
   </w:style>
-  <w:style w:type="character" w:default="1" w:styleId="DefaultParagraphFont">
+  <w:style w:type="paragraph" w:styleId="Titre1">
+    <w:name w:val="heading 1"/>
+    <w:basedOn w:val="Normal"/>
+    <w:next w:val="Normal"/>
+    <w:link w:val="Titre1Car"/>
+    <w:uiPriority w:val="9"/>
+    <w:qFormat/>
+    <w:rsid w:val="00DB0CA1"/>
+    <w:pPr>
+      <w:keepNext/>
+      <w:keepLines/>
+      <w:spacing w:before="240" w:after="0"/>
+      <w:outlineLvl w:val="0"/>
+    </w:pPr>
+    <w:rPr>
+      <w:rFonts w:asciiTheme="majorHAnsi" w:eastAsiaTheme="majorEastAsia" w:hAnsiTheme="majorHAnsi" w:cstheme="majorBidi"/>
+      <w:color w:val="2F5496" w:themeColor="accent1" w:themeShade="BF"/>
+      <w:sz w:val="32"/>
+      <w:szCs w:val="32"/>
+    </w:rPr>
+  </w:style>
+  <w:style w:type="character" w:default="1" w:styleId="Policepardfaut">
     <w:name w:val="Default Paragraph Font"/>
     <w:uiPriority w:val="1"/>
     <w:semiHidden/>
     <w:unhideWhenUsed/>
   </w:style>
-  <w:style w:type="table" w:default="1" w:styleId="TableNormal">
+  <w:style w:type="table" w:default="1" w:styleId="TableauNormal">
     <w:name w:val="Normal Table"/>
     <w:uiPriority w:val="99"/>
     <w:semiHidden/>
@@ -4727,13 +6018,13 @@
       </w:tblCellMar>
     </w:tblPr>
   </w:style>
-  <w:style w:type="numbering" w:default="1" w:styleId="NoList">
+  <w:style w:type="numbering" w:default="1" w:styleId="Aucuneliste">
     <w:name w:val="No List"/>
     <w:uiPriority w:val="99"/>
     <w:semiHidden/>
     <w:unhideWhenUsed/>
   </w:style>
-  <w:style w:type="paragraph" w:styleId="ListParagraph">
+  <w:style w:type="paragraph" w:styleId="Paragraphedeliste">
     <w:name w:val="List Paragraph"/>
     <w:basedOn w:val="Normal"/>
     <w:uiPriority w:val="34"/>
@@ -4744,9 +6035,9 @@
       <w:contextualSpacing/>
     </w:pPr>
   </w:style>
-  <w:style w:type="character" w:styleId="Hyperlink">
+  <w:style w:type="character" w:styleId="Lienhypertexte">
     <w:name w:val="Hyperlink"/>
-    <w:basedOn w:val="DefaultParagraphFont"/>
+    <w:basedOn w:val="Policepardfaut"/>
     <w:uiPriority w:val="99"/>
     <w:unhideWhenUsed/>
     <w:rsid w:val="006C040A"/>
@@ -4755,9 +6046,9 @@
       <w:u w:val="single"/>
     </w:rPr>
   </w:style>
-  <w:style w:type="character" w:styleId="UnresolvedMention">
+  <w:style w:type="character" w:styleId="Mentionnonrsolue">
     <w:name w:val="Unresolved Mention"/>
-    <w:basedOn w:val="DefaultParagraphFont"/>
+    <w:basedOn w:val="Policepardfaut"/>
     <w:uiPriority w:val="99"/>
     <w:semiHidden/>
     <w:unhideWhenUsed/>
@@ -4767,9 +6058,9 @@
       <w:shd w:val="clear" w:color="auto" w:fill="E1DFDD"/>
     </w:rPr>
   </w:style>
-  <w:style w:type="character" w:styleId="FollowedHyperlink">
+  <w:style w:type="character" w:styleId="Lienhypertextesuivivisit">
     <w:name w:val="FollowedHyperlink"/>
-    <w:basedOn w:val="DefaultParagraphFont"/>
+    <w:basedOn w:val="Policepardfaut"/>
     <w:uiPriority w:val="99"/>
     <w:semiHidden/>
     <w:unhideWhenUsed/>
@@ -4779,9 +6070,9 @@
       <w:u w:val="single"/>
     </w:rPr>
   </w:style>
-  <w:style w:type="table" w:styleId="TableGrid">
+  <w:style w:type="table" w:styleId="Grilledutableau">
     <w:name w:val="Table Grid"/>
-    <w:basedOn w:val="TableNormal"/>
+    <w:basedOn w:val="TableauNormal"/>
     <w:uiPriority w:val="39"/>
     <w:rsid w:val="002B3D4B"/>
     <w:pPr>
@@ -4798,10 +6089,10 @@
       </w:tblBorders>
     </w:tblPr>
   </w:style>
-  <w:style w:type="paragraph" w:styleId="Header">
+  <w:style w:type="paragraph" w:styleId="En-tte">
     <w:name w:val="header"/>
     <w:basedOn w:val="Normal"/>
-    <w:link w:val="HeaderChar"/>
+    <w:link w:val="En-tteCar"/>
     <w:uiPriority w:val="99"/>
     <w:unhideWhenUsed/>
     <w:rsid w:val="00BB40B8"/>
@@ -4813,17 +6104,17 @@
       <w:spacing w:after="0" w:line="240" w:lineRule="auto"/>
     </w:pPr>
   </w:style>
-  <w:style w:type="character" w:customStyle="1" w:styleId="HeaderChar">
-    <w:name w:val="Header Char"/>
-    <w:basedOn w:val="DefaultParagraphFont"/>
-    <w:link w:val="Header"/>
+  <w:style w:type="character" w:customStyle="1" w:styleId="En-tteCar">
+    <w:name w:val="En-tête Car"/>
+    <w:basedOn w:val="Policepardfaut"/>
+    <w:link w:val="En-tte"/>
     <w:uiPriority w:val="99"/>
     <w:rsid w:val="00BB40B8"/>
   </w:style>
-  <w:style w:type="paragraph" w:styleId="Footer">
+  <w:style w:type="paragraph" w:styleId="Pieddepage">
     <w:name w:val="footer"/>
     <w:basedOn w:val="Normal"/>
-    <w:link w:val="FooterChar"/>
+    <w:link w:val="PieddepageCar"/>
     <w:uiPriority w:val="99"/>
     <w:unhideWhenUsed/>
     <w:rsid w:val="00BB40B8"/>
@@ -4835,10 +6126,10 @@
       <w:spacing w:after="0" w:line="240" w:lineRule="auto"/>
     </w:pPr>
   </w:style>
-  <w:style w:type="character" w:customStyle="1" w:styleId="FooterChar">
-    <w:name w:val="Footer Char"/>
-    <w:basedOn w:val="DefaultParagraphFont"/>
-    <w:link w:val="Footer"/>
+  <w:style w:type="character" w:customStyle="1" w:styleId="PieddepageCar">
+    <w:name w:val="Pied de page Car"/>
+    <w:basedOn w:val="Policepardfaut"/>
+    <w:link w:val="Pieddepage"/>
     <w:uiPriority w:val="99"/>
     <w:rsid w:val="00BB40B8"/>
   </w:style>
@@ -4856,6 +6147,53 @@
       <w:color w:val="000000"/>
       <w:sz w:val="24"/>
       <w:szCs w:val="24"/>
+    </w:rPr>
+  </w:style>
+  <w:style w:type="paragraph" w:styleId="Titre">
+    <w:name w:val="Title"/>
+    <w:basedOn w:val="Normal"/>
+    <w:next w:val="Normal"/>
+    <w:link w:val="TitreCar"/>
+    <w:uiPriority w:val="10"/>
+    <w:qFormat/>
+    <w:rsid w:val="00EF5A48"/>
+    <w:pPr>
+      <w:spacing w:after="0" w:line="240" w:lineRule="auto"/>
+      <w:contextualSpacing/>
+    </w:pPr>
+    <w:rPr>
+      <w:rFonts w:asciiTheme="majorHAnsi" w:eastAsiaTheme="majorEastAsia" w:hAnsiTheme="majorHAnsi" w:cstheme="majorBidi"/>
+      <w:spacing w:val="-10"/>
+      <w:kern w:val="28"/>
+      <w:sz w:val="56"/>
+      <w:szCs w:val="56"/>
+    </w:rPr>
+  </w:style>
+  <w:style w:type="character" w:customStyle="1" w:styleId="TitreCar">
+    <w:name w:val="Titre Car"/>
+    <w:basedOn w:val="Policepardfaut"/>
+    <w:link w:val="Titre"/>
+    <w:uiPriority w:val="10"/>
+    <w:rsid w:val="00EF5A48"/>
+    <w:rPr>
+      <w:rFonts w:asciiTheme="majorHAnsi" w:eastAsiaTheme="majorEastAsia" w:hAnsiTheme="majorHAnsi" w:cstheme="majorBidi"/>
+      <w:spacing w:val="-10"/>
+      <w:kern w:val="28"/>
+      <w:sz w:val="56"/>
+      <w:szCs w:val="56"/>
+    </w:rPr>
+  </w:style>
+  <w:style w:type="character" w:customStyle="1" w:styleId="Titre1Car">
+    <w:name w:val="Titre 1 Car"/>
+    <w:basedOn w:val="Policepardfaut"/>
+    <w:link w:val="Titre1"/>
+    <w:uiPriority w:val="9"/>
+    <w:rsid w:val="00DB0CA1"/>
+    <w:rPr>
+      <w:rFonts w:asciiTheme="majorHAnsi" w:eastAsiaTheme="majorEastAsia" w:hAnsiTheme="majorHAnsi" w:cstheme="majorBidi"/>
+      <w:color w:val="2F5496" w:themeColor="accent1" w:themeShade="BF"/>
+      <w:sz w:val="32"/>
+      <w:szCs w:val="32"/>
     </w:rPr>
   </w:style>
 </w:styles>

</xml_diff>